<commit_message>
adding feature engineering preprocessing on both files
</commit_message>
<xml_diff>
--- a/ME561_ELIAS.docx
+++ b/ME561_ELIAS.docx
@@ -2526,7 +2526,7 @@
         </w:rPr>
         <w:lastRenderedPageBreak/>
         <w:drawing>
-          <wp:anchor distT="0" distB="0" distL="114300" distR="114300" simplePos="0" relativeHeight="251659264" behindDoc="0" locked="0" layoutInCell="1" allowOverlap="1" wp14:anchorId="3C7F4596" wp14:editId="0F851945">
+          <wp:anchor distT="0" distB="0" distL="114300" distR="114300" simplePos="0" relativeHeight="251659264" behindDoc="0" locked="0" layoutInCell="1" allowOverlap="1" wp14:anchorId="3C7F4596" wp14:editId="147022AA">
             <wp:simplePos x="0" y="0"/>
             <wp:positionH relativeFrom="column">
               <wp:posOffset>804545</wp:posOffset>
@@ -2667,6 +2667,3629 @@
     </w:p>
     <w:p/>
     <w:p/>
+    <w:p>
+      <w:pPr>
+        <w:rPr>
+          <w:b/>
+          <w:bCs/>
+          <w:i/>
+          <w:iCs/>
+          <w:u w:val="single"/>
+        </w:rPr>
+      </w:pPr>
+    </w:p>
+    <w:p>
+      <w:pPr>
+        <w:rPr>
+          <w:b/>
+          <w:bCs/>
+          <w:sz w:val="24"/>
+          <w:szCs w:val="24"/>
+          <w:u w:val="single"/>
+        </w:rPr>
+      </w:pPr>
+      <w:r>
+        <w:rPr>
+          <w:b/>
+          <w:bCs/>
+          <w:sz w:val="24"/>
+          <w:szCs w:val="24"/>
+          <w:u w:val="single"/>
+        </w:rPr>
+        <w:t xml:space="preserve">NOW </w:t>
+      </w:r>
+      <w:r>
+        <w:rPr>
+          <w:b/>
+          <w:bCs/>
+          <w:sz w:val="24"/>
+          <w:szCs w:val="24"/>
+          <w:u w:val="single"/>
+        </w:rPr>
+        <w:t>Gas Turbine CO and NOx Emission Dataset(</w:t>
+      </w:r>
+      <w:r>
+        <w:rPr>
+          <w:b/>
+          <w:bCs/>
+          <w:sz w:val="24"/>
+          <w:szCs w:val="24"/>
+          <w:u w:val="single"/>
+        </w:rPr>
+        <w:t>after</w:t>
+      </w:r>
+      <w:r>
+        <w:rPr>
+          <w:b/>
+          <w:bCs/>
+          <w:sz w:val="24"/>
+          <w:szCs w:val="24"/>
+          <w:u w:val="single"/>
+        </w:rPr>
+        <w:t xml:space="preserve"> data processing):</w:t>
+      </w:r>
+    </w:p>
+    <w:p>
+      <w:pPr>
+        <w:rPr>
+          <w:b/>
+          <w:bCs/>
+          <w:sz w:val="24"/>
+          <w:szCs w:val="24"/>
+        </w:rPr>
+      </w:pPr>
+      <w:r>
+        <w:rPr>
+          <w:b/>
+          <w:bCs/>
+          <w:sz w:val="24"/>
+          <w:szCs w:val="24"/>
+          <w:u w:val="single"/>
+        </w:rPr>
+        <w:t>Note</w:t>
+      </w:r>
+      <w:r>
+        <w:rPr>
+          <w:b/>
+          <w:bCs/>
+          <w:sz w:val="24"/>
+          <w:szCs w:val="24"/>
+        </w:rPr>
+        <w:t>: I tried to do scaling preprocessing but that almost didn't do any improvements on error so I tried Feature Engineering and it perfectly worked and reduced the errors</w:t>
+      </w:r>
+      <w:r>
+        <w:rPr>
+          <w:b/>
+          <w:bCs/>
+          <w:sz w:val="24"/>
+          <w:szCs w:val="24"/>
+        </w:rPr>
+        <w:t xml:space="preserve"> by almost 40% on MSE (feature engineering did that by feature creation and transformation also handling missing data )</w:t>
+      </w:r>
+    </w:p>
+    <w:p>
+      <w:pPr>
+        <w:rPr>
+          <w:sz w:val="12"/>
+          <w:szCs w:val="12"/>
+        </w:rPr>
+      </w:pPr>
+      <w:r>
+        <w:rPr>
+          <w:sz w:val="12"/>
+          <w:szCs w:val="12"/>
+        </w:rPr>
+        <w:t>!pip install scikit-learn</w:t>
+      </w:r>
+    </w:p>
+    <w:p>
+      <w:pPr>
+        <w:rPr>
+          <w:sz w:val="12"/>
+          <w:szCs w:val="12"/>
+        </w:rPr>
+      </w:pPr>
+      <w:r>
+        <w:rPr>
+          <w:sz w:val="12"/>
+          <w:szCs w:val="12"/>
+        </w:rPr>
+        <w:t xml:space="preserve">import </w:t>
+      </w:r>
+      <w:proofErr w:type="spellStart"/>
+      <w:r>
+        <w:rPr>
+          <w:sz w:val="12"/>
+          <w:szCs w:val="12"/>
+        </w:rPr>
+        <w:t>os</w:t>
+      </w:r>
+      <w:proofErr w:type="spellEnd"/>
+    </w:p>
+    <w:p>
+      <w:pPr>
+        <w:rPr>
+          <w:sz w:val="12"/>
+          <w:szCs w:val="12"/>
+        </w:rPr>
+      </w:pPr>
+      <w:r>
+        <w:rPr>
+          <w:sz w:val="12"/>
+          <w:szCs w:val="12"/>
+        </w:rPr>
+        <w:t xml:space="preserve">from </w:t>
+      </w:r>
+      <w:proofErr w:type="spellStart"/>
+      <w:r>
+        <w:rPr>
+          <w:sz w:val="12"/>
+          <w:szCs w:val="12"/>
+        </w:rPr>
+        <w:t>google.colab</w:t>
+      </w:r>
+      <w:proofErr w:type="spellEnd"/>
+      <w:r>
+        <w:rPr>
+          <w:sz w:val="12"/>
+          <w:szCs w:val="12"/>
+        </w:rPr>
+        <w:t xml:space="preserve"> import files</w:t>
+      </w:r>
+    </w:p>
+    <w:p>
+      <w:pPr>
+        <w:rPr>
+          <w:sz w:val="12"/>
+          <w:szCs w:val="12"/>
+        </w:rPr>
+      </w:pPr>
+      <w:r>
+        <w:rPr>
+          <w:sz w:val="12"/>
+          <w:szCs w:val="12"/>
+        </w:rPr>
+        <w:t>import pandas as pd</w:t>
+      </w:r>
+    </w:p>
+    <w:p>
+      <w:pPr>
+        <w:rPr>
+          <w:sz w:val="12"/>
+          <w:szCs w:val="12"/>
+        </w:rPr>
+      </w:pPr>
+      <w:r>
+        <w:rPr>
+          <w:sz w:val="12"/>
+          <w:szCs w:val="12"/>
+        </w:rPr>
+        <w:t xml:space="preserve">from </w:t>
+      </w:r>
+      <w:proofErr w:type="spellStart"/>
+      <w:r>
+        <w:rPr>
+          <w:sz w:val="12"/>
+          <w:szCs w:val="12"/>
+        </w:rPr>
+        <w:t>sklearn.model_selection</w:t>
+      </w:r>
+      <w:proofErr w:type="spellEnd"/>
+      <w:r>
+        <w:rPr>
+          <w:sz w:val="12"/>
+          <w:szCs w:val="12"/>
+        </w:rPr>
+        <w:t xml:space="preserve"> import </w:t>
+      </w:r>
+      <w:proofErr w:type="spellStart"/>
+      <w:r>
+        <w:rPr>
+          <w:sz w:val="12"/>
+          <w:szCs w:val="12"/>
+        </w:rPr>
+        <w:t>train_test_split</w:t>
+      </w:r>
+      <w:proofErr w:type="spellEnd"/>
+    </w:p>
+    <w:p>
+      <w:pPr>
+        <w:rPr>
+          <w:sz w:val="12"/>
+          <w:szCs w:val="12"/>
+        </w:rPr>
+      </w:pPr>
+      <w:r>
+        <w:rPr>
+          <w:sz w:val="12"/>
+          <w:szCs w:val="12"/>
+        </w:rPr>
+        <w:t xml:space="preserve">from </w:t>
+      </w:r>
+      <w:proofErr w:type="spellStart"/>
+      <w:r>
+        <w:rPr>
+          <w:sz w:val="12"/>
+          <w:szCs w:val="12"/>
+        </w:rPr>
+        <w:t>sklearn.linear_model</w:t>
+      </w:r>
+      <w:proofErr w:type="spellEnd"/>
+      <w:r>
+        <w:rPr>
+          <w:sz w:val="12"/>
+          <w:szCs w:val="12"/>
+        </w:rPr>
+        <w:t xml:space="preserve"> import </w:t>
+      </w:r>
+      <w:proofErr w:type="spellStart"/>
+      <w:r>
+        <w:rPr>
+          <w:sz w:val="12"/>
+          <w:szCs w:val="12"/>
+        </w:rPr>
+        <w:t>LinearRegression</w:t>
+      </w:r>
+      <w:proofErr w:type="spellEnd"/>
+    </w:p>
+    <w:p>
+      <w:pPr>
+        <w:rPr>
+          <w:sz w:val="12"/>
+          <w:szCs w:val="12"/>
+        </w:rPr>
+      </w:pPr>
+      <w:r>
+        <w:rPr>
+          <w:sz w:val="12"/>
+          <w:szCs w:val="12"/>
+        </w:rPr>
+        <w:t xml:space="preserve">from </w:t>
+      </w:r>
+      <w:proofErr w:type="spellStart"/>
+      <w:r>
+        <w:rPr>
+          <w:sz w:val="12"/>
+          <w:szCs w:val="12"/>
+        </w:rPr>
+        <w:t>sklearn.preprocessing</w:t>
+      </w:r>
+      <w:proofErr w:type="spellEnd"/>
+      <w:r>
+        <w:rPr>
+          <w:sz w:val="12"/>
+          <w:szCs w:val="12"/>
+        </w:rPr>
+        <w:t xml:space="preserve"> import </w:t>
+      </w:r>
+      <w:proofErr w:type="spellStart"/>
+      <w:r>
+        <w:rPr>
+          <w:sz w:val="12"/>
+          <w:szCs w:val="12"/>
+        </w:rPr>
+        <w:t>PolynomialFeatures</w:t>
+      </w:r>
+      <w:proofErr w:type="spellEnd"/>
+    </w:p>
+    <w:p>
+      <w:pPr>
+        <w:rPr>
+          <w:sz w:val="12"/>
+          <w:szCs w:val="12"/>
+        </w:rPr>
+      </w:pPr>
+      <w:r>
+        <w:rPr>
+          <w:sz w:val="12"/>
+          <w:szCs w:val="12"/>
+        </w:rPr>
+        <w:t xml:space="preserve">from </w:t>
+      </w:r>
+      <w:proofErr w:type="spellStart"/>
+      <w:r>
+        <w:rPr>
+          <w:sz w:val="12"/>
+          <w:szCs w:val="12"/>
+        </w:rPr>
+        <w:t>sklearn.metrics</w:t>
+      </w:r>
+      <w:proofErr w:type="spellEnd"/>
+      <w:r>
+        <w:rPr>
+          <w:sz w:val="12"/>
+          <w:szCs w:val="12"/>
+        </w:rPr>
+        <w:t xml:space="preserve"> import </w:t>
+      </w:r>
+      <w:proofErr w:type="spellStart"/>
+      <w:r>
+        <w:rPr>
+          <w:sz w:val="12"/>
+          <w:szCs w:val="12"/>
+        </w:rPr>
+        <w:t>mean_squared_error</w:t>
+      </w:r>
+      <w:proofErr w:type="spellEnd"/>
+      <w:r>
+        <w:rPr>
+          <w:sz w:val="12"/>
+          <w:szCs w:val="12"/>
+        </w:rPr>
+        <w:t xml:space="preserve">, </w:t>
+      </w:r>
+      <w:proofErr w:type="spellStart"/>
+      <w:r>
+        <w:rPr>
+          <w:sz w:val="12"/>
+          <w:szCs w:val="12"/>
+        </w:rPr>
+        <w:t>mean_absolute_error</w:t>
+      </w:r>
+      <w:proofErr w:type="spellEnd"/>
+      <w:r>
+        <w:rPr>
+          <w:sz w:val="12"/>
+          <w:szCs w:val="12"/>
+        </w:rPr>
+        <w:t>, r2_score</w:t>
+      </w:r>
+    </w:p>
+    <w:p>
+      <w:pPr>
+        <w:rPr>
+          <w:sz w:val="12"/>
+          <w:szCs w:val="12"/>
+        </w:rPr>
+      </w:pPr>
+      <w:r>
+        <w:rPr>
+          <w:sz w:val="12"/>
+          <w:szCs w:val="12"/>
+        </w:rPr>
+        <w:t xml:space="preserve">import </w:t>
+      </w:r>
+      <w:proofErr w:type="spellStart"/>
+      <w:r>
+        <w:rPr>
+          <w:sz w:val="12"/>
+          <w:szCs w:val="12"/>
+        </w:rPr>
+        <w:t>matplotlib.pyplot</w:t>
+      </w:r>
+      <w:proofErr w:type="spellEnd"/>
+      <w:r>
+        <w:rPr>
+          <w:sz w:val="12"/>
+          <w:szCs w:val="12"/>
+        </w:rPr>
+        <w:t xml:space="preserve"> as </w:t>
+      </w:r>
+      <w:proofErr w:type="spellStart"/>
+      <w:r>
+        <w:rPr>
+          <w:sz w:val="12"/>
+          <w:szCs w:val="12"/>
+        </w:rPr>
+        <w:t>plt</w:t>
+      </w:r>
+      <w:proofErr w:type="spellEnd"/>
+    </w:p>
+    <w:p>
+      <w:pPr>
+        <w:rPr>
+          <w:sz w:val="12"/>
+          <w:szCs w:val="12"/>
+        </w:rPr>
+      </w:pPr>
+      <w:r>
+        <w:rPr>
+          <w:sz w:val="12"/>
+          <w:szCs w:val="12"/>
+        </w:rPr>
+        <w:t xml:space="preserve">import seaborn as </w:t>
+      </w:r>
+      <w:proofErr w:type="spellStart"/>
+      <w:r>
+        <w:rPr>
+          <w:sz w:val="12"/>
+          <w:szCs w:val="12"/>
+        </w:rPr>
+        <w:t>sns</w:t>
+      </w:r>
+      <w:proofErr w:type="spellEnd"/>
+    </w:p>
+    <w:p>
+      <w:pPr>
+        <w:rPr>
+          <w:sz w:val="12"/>
+          <w:szCs w:val="12"/>
+        </w:rPr>
+      </w:pPr>
+    </w:p>
+    <w:p>
+      <w:pPr>
+        <w:rPr>
+          <w:sz w:val="12"/>
+          <w:szCs w:val="12"/>
+        </w:rPr>
+      </w:pPr>
+      <w:r>
+        <w:rPr>
+          <w:sz w:val="12"/>
+          <w:szCs w:val="12"/>
+        </w:rPr>
+        <w:t># Print the current working directory</w:t>
+      </w:r>
+    </w:p>
+    <w:p>
+      <w:pPr>
+        <w:rPr>
+          <w:sz w:val="12"/>
+          <w:szCs w:val="12"/>
+        </w:rPr>
+      </w:pPr>
+      <w:r>
+        <w:rPr>
+          <w:sz w:val="12"/>
+          <w:szCs w:val="12"/>
+        </w:rPr>
+        <w:t xml:space="preserve">print("Current Working Directory:", </w:t>
+      </w:r>
+      <w:proofErr w:type="spellStart"/>
+      <w:r>
+        <w:rPr>
+          <w:sz w:val="12"/>
+          <w:szCs w:val="12"/>
+        </w:rPr>
+        <w:t>os.getcwd</w:t>
+      </w:r>
+      <w:proofErr w:type="spellEnd"/>
+      <w:r>
+        <w:rPr>
+          <w:sz w:val="12"/>
+          <w:szCs w:val="12"/>
+        </w:rPr>
+        <w:t>())</w:t>
+      </w:r>
+    </w:p>
+    <w:p>
+      <w:pPr>
+        <w:rPr>
+          <w:sz w:val="12"/>
+          <w:szCs w:val="12"/>
+        </w:rPr>
+      </w:pPr>
+    </w:p>
+    <w:p>
+      <w:pPr>
+        <w:rPr>
+          <w:sz w:val="12"/>
+          <w:szCs w:val="12"/>
+        </w:rPr>
+      </w:pPr>
+      <w:r>
+        <w:rPr>
+          <w:sz w:val="12"/>
+          <w:szCs w:val="12"/>
+        </w:rPr>
+        <w:t># List files in the current directory</w:t>
+      </w:r>
+    </w:p>
+    <w:p>
+      <w:pPr>
+        <w:rPr>
+          <w:sz w:val="12"/>
+          <w:szCs w:val="12"/>
+        </w:rPr>
+      </w:pPr>
+      <w:r>
+        <w:rPr>
+          <w:sz w:val="12"/>
+          <w:szCs w:val="12"/>
+        </w:rPr>
+        <w:t xml:space="preserve">print("Files in the Directory:", </w:t>
+      </w:r>
+      <w:proofErr w:type="spellStart"/>
+      <w:r>
+        <w:rPr>
+          <w:sz w:val="12"/>
+          <w:szCs w:val="12"/>
+        </w:rPr>
+        <w:t>os.listdir</w:t>
+      </w:r>
+      <w:proofErr w:type="spellEnd"/>
+      <w:r>
+        <w:rPr>
+          <w:sz w:val="12"/>
+          <w:szCs w:val="12"/>
+        </w:rPr>
+        <w:t>())</w:t>
+      </w:r>
+    </w:p>
+    <w:p>
+      <w:pPr>
+        <w:rPr>
+          <w:sz w:val="12"/>
+          <w:szCs w:val="12"/>
+        </w:rPr>
+      </w:pPr>
+    </w:p>
+    <w:p>
+      <w:pPr>
+        <w:rPr>
+          <w:sz w:val="12"/>
+          <w:szCs w:val="12"/>
+        </w:rPr>
+      </w:pPr>
+      <w:r>
+        <w:rPr>
+          <w:sz w:val="12"/>
+          <w:szCs w:val="12"/>
+        </w:rPr>
+        <w:t># Upload the 'gt_2014.csv' file</w:t>
+      </w:r>
+    </w:p>
+    <w:p>
+      <w:pPr>
+        <w:rPr>
+          <w:sz w:val="12"/>
+          <w:szCs w:val="12"/>
+        </w:rPr>
+      </w:pPr>
+      <w:r>
+        <w:rPr>
+          <w:sz w:val="12"/>
+          <w:szCs w:val="12"/>
+        </w:rPr>
+        <w:t xml:space="preserve">uploaded = </w:t>
+      </w:r>
+      <w:proofErr w:type="spellStart"/>
+      <w:r>
+        <w:rPr>
+          <w:sz w:val="12"/>
+          <w:szCs w:val="12"/>
+        </w:rPr>
+        <w:t>files.upload</w:t>
+      </w:r>
+      <w:proofErr w:type="spellEnd"/>
+      <w:r>
+        <w:rPr>
+          <w:sz w:val="12"/>
+          <w:szCs w:val="12"/>
+        </w:rPr>
+        <w:t>()</w:t>
+      </w:r>
+    </w:p>
+    <w:p>
+      <w:pPr>
+        <w:rPr>
+          <w:sz w:val="12"/>
+          <w:szCs w:val="12"/>
+        </w:rPr>
+      </w:pPr>
+    </w:p>
+    <w:p>
+      <w:pPr>
+        <w:rPr>
+          <w:sz w:val="12"/>
+          <w:szCs w:val="12"/>
+        </w:rPr>
+      </w:pPr>
+      <w:r>
+        <w:rPr>
+          <w:sz w:val="12"/>
+          <w:szCs w:val="12"/>
+        </w:rPr>
+        <w:t># Get the file name from the uploaded files</w:t>
+      </w:r>
+    </w:p>
+    <w:p>
+      <w:pPr>
+        <w:rPr>
+          <w:sz w:val="12"/>
+          <w:szCs w:val="12"/>
+        </w:rPr>
+      </w:pPr>
+      <w:proofErr w:type="spellStart"/>
+      <w:r>
+        <w:rPr>
+          <w:sz w:val="12"/>
+          <w:szCs w:val="12"/>
+        </w:rPr>
+        <w:t>file_name</w:t>
+      </w:r>
+      <w:proofErr w:type="spellEnd"/>
+      <w:r>
+        <w:rPr>
+          <w:sz w:val="12"/>
+          <w:szCs w:val="12"/>
+        </w:rPr>
+        <w:t xml:space="preserve"> = list(</w:t>
+      </w:r>
+      <w:proofErr w:type="spellStart"/>
+      <w:r>
+        <w:rPr>
+          <w:sz w:val="12"/>
+          <w:szCs w:val="12"/>
+        </w:rPr>
+        <w:t>uploaded.keys</w:t>
+      </w:r>
+      <w:proofErr w:type="spellEnd"/>
+      <w:r>
+        <w:rPr>
+          <w:sz w:val="12"/>
+          <w:szCs w:val="12"/>
+        </w:rPr>
+        <w:t>())[0]</w:t>
+      </w:r>
+    </w:p>
+    <w:p>
+      <w:pPr>
+        <w:rPr>
+          <w:sz w:val="12"/>
+          <w:szCs w:val="12"/>
+        </w:rPr>
+      </w:pPr>
+    </w:p>
+    <w:p>
+      <w:pPr>
+        <w:rPr>
+          <w:sz w:val="12"/>
+          <w:szCs w:val="12"/>
+        </w:rPr>
+      </w:pPr>
+      <w:r>
+        <w:rPr>
+          <w:sz w:val="12"/>
+          <w:szCs w:val="12"/>
+        </w:rPr>
+        <w:t># Load the dataset</w:t>
+      </w:r>
+    </w:p>
+    <w:p>
+      <w:pPr>
+        <w:rPr>
+          <w:sz w:val="12"/>
+          <w:szCs w:val="12"/>
+        </w:rPr>
+      </w:pPr>
+      <w:proofErr w:type="spellStart"/>
+      <w:r>
+        <w:rPr>
+          <w:sz w:val="12"/>
+          <w:szCs w:val="12"/>
+        </w:rPr>
+        <w:t>df</w:t>
+      </w:r>
+      <w:proofErr w:type="spellEnd"/>
+      <w:r>
+        <w:rPr>
+          <w:sz w:val="12"/>
+          <w:szCs w:val="12"/>
+        </w:rPr>
+        <w:t xml:space="preserve"> = </w:t>
+      </w:r>
+      <w:proofErr w:type="spellStart"/>
+      <w:r>
+        <w:rPr>
+          <w:sz w:val="12"/>
+          <w:szCs w:val="12"/>
+        </w:rPr>
+        <w:t>pd.read_csv</w:t>
+      </w:r>
+      <w:proofErr w:type="spellEnd"/>
+      <w:r>
+        <w:rPr>
+          <w:sz w:val="12"/>
+          <w:szCs w:val="12"/>
+        </w:rPr>
+        <w:t>(</w:t>
+      </w:r>
+      <w:proofErr w:type="spellStart"/>
+      <w:r>
+        <w:rPr>
+          <w:sz w:val="12"/>
+          <w:szCs w:val="12"/>
+        </w:rPr>
+        <w:t>file_name</w:t>
+      </w:r>
+      <w:proofErr w:type="spellEnd"/>
+      <w:r>
+        <w:rPr>
+          <w:sz w:val="12"/>
+          <w:szCs w:val="12"/>
+        </w:rPr>
+        <w:t>)</w:t>
+      </w:r>
+    </w:p>
+    <w:p>
+      <w:pPr>
+        <w:rPr>
+          <w:sz w:val="12"/>
+          <w:szCs w:val="12"/>
+        </w:rPr>
+      </w:pPr>
+    </w:p>
+    <w:p>
+      <w:pPr>
+        <w:rPr>
+          <w:sz w:val="12"/>
+          <w:szCs w:val="12"/>
+        </w:rPr>
+      </w:pPr>
+      <w:r>
+        <w:rPr>
+          <w:sz w:val="12"/>
+          <w:szCs w:val="12"/>
+        </w:rPr>
+        <w:t># Assuming your features are in columns 'AT', 'AP', 'AH', ..., 'CDP'</w:t>
+      </w:r>
+    </w:p>
+    <w:p>
+      <w:pPr>
+        <w:rPr>
+          <w:sz w:val="12"/>
+          <w:szCs w:val="12"/>
+        </w:rPr>
+      </w:pPr>
+      <w:r>
+        <w:rPr>
+          <w:sz w:val="12"/>
+          <w:szCs w:val="12"/>
+        </w:rPr>
+        <w:t># and the target variable is in 'CO' and 'NOX'</w:t>
+      </w:r>
+    </w:p>
+    <w:p>
+      <w:pPr>
+        <w:rPr>
+          <w:sz w:val="12"/>
+          <w:szCs w:val="12"/>
+        </w:rPr>
+      </w:pPr>
+      <w:r>
+        <w:rPr>
+          <w:sz w:val="12"/>
+          <w:szCs w:val="12"/>
+        </w:rPr>
+        <w:t xml:space="preserve">features = </w:t>
+      </w:r>
+      <w:proofErr w:type="spellStart"/>
+      <w:r>
+        <w:rPr>
+          <w:sz w:val="12"/>
+          <w:szCs w:val="12"/>
+        </w:rPr>
+        <w:t>df</w:t>
+      </w:r>
+      <w:proofErr w:type="spellEnd"/>
+      <w:r>
+        <w:rPr>
+          <w:sz w:val="12"/>
+          <w:szCs w:val="12"/>
+        </w:rPr>
+        <w:t>[['AT', 'AP', 'AH', 'AFDP', 'GTEP', 'TIT', 'TAT', 'TEY', 'CDP']]</w:t>
+      </w:r>
+    </w:p>
+    <w:p>
+      <w:pPr>
+        <w:rPr>
+          <w:sz w:val="12"/>
+          <w:szCs w:val="12"/>
+        </w:rPr>
+      </w:pPr>
+      <w:proofErr w:type="spellStart"/>
+      <w:r>
+        <w:rPr>
+          <w:sz w:val="12"/>
+          <w:szCs w:val="12"/>
+        </w:rPr>
+        <w:t>target_CO</w:t>
+      </w:r>
+      <w:proofErr w:type="spellEnd"/>
+      <w:r>
+        <w:rPr>
+          <w:sz w:val="12"/>
+          <w:szCs w:val="12"/>
+        </w:rPr>
+        <w:t xml:space="preserve"> = </w:t>
+      </w:r>
+      <w:proofErr w:type="spellStart"/>
+      <w:r>
+        <w:rPr>
+          <w:sz w:val="12"/>
+          <w:szCs w:val="12"/>
+        </w:rPr>
+        <w:t>df</w:t>
+      </w:r>
+      <w:proofErr w:type="spellEnd"/>
+      <w:r>
+        <w:rPr>
+          <w:sz w:val="12"/>
+          <w:szCs w:val="12"/>
+        </w:rPr>
+        <w:t>['CO']</w:t>
+      </w:r>
+    </w:p>
+    <w:p>
+      <w:pPr>
+        <w:rPr>
+          <w:sz w:val="12"/>
+          <w:szCs w:val="12"/>
+        </w:rPr>
+      </w:pPr>
+      <w:proofErr w:type="spellStart"/>
+      <w:r>
+        <w:rPr>
+          <w:sz w:val="12"/>
+          <w:szCs w:val="12"/>
+        </w:rPr>
+        <w:t>target_NOX</w:t>
+      </w:r>
+      <w:proofErr w:type="spellEnd"/>
+      <w:r>
+        <w:rPr>
+          <w:sz w:val="12"/>
+          <w:szCs w:val="12"/>
+        </w:rPr>
+        <w:t xml:space="preserve"> = </w:t>
+      </w:r>
+      <w:proofErr w:type="spellStart"/>
+      <w:r>
+        <w:rPr>
+          <w:sz w:val="12"/>
+          <w:szCs w:val="12"/>
+        </w:rPr>
+        <w:t>df</w:t>
+      </w:r>
+      <w:proofErr w:type="spellEnd"/>
+      <w:r>
+        <w:rPr>
+          <w:sz w:val="12"/>
+          <w:szCs w:val="12"/>
+        </w:rPr>
+        <w:t>['NOX']</w:t>
+      </w:r>
+    </w:p>
+    <w:p>
+      <w:pPr>
+        <w:rPr>
+          <w:sz w:val="12"/>
+          <w:szCs w:val="12"/>
+        </w:rPr>
+      </w:pPr>
+    </w:p>
+    <w:p>
+      <w:pPr>
+        <w:rPr>
+          <w:sz w:val="12"/>
+          <w:szCs w:val="12"/>
+        </w:rPr>
+      </w:pPr>
+      <w:r>
+        <w:rPr>
+          <w:sz w:val="12"/>
+          <w:szCs w:val="12"/>
+        </w:rPr>
+        <w:t># Add polynomial features</w:t>
+      </w:r>
+    </w:p>
+    <w:p>
+      <w:pPr>
+        <w:rPr>
+          <w:sz w:val="12"/>
+          <w:szCs w:val="12"/>
+        </w:rPr>
+      </w:pPr>
+      <w:r>
+        <w:rPr>
+          <w:sz w:val="12"/>
+          <w:szCs w:val="12"/>
+        </w:rPr>
+        <w:t xml:space="preserve">poly = </w:t>
+      </w:r>
+      <w:proofErr w:type="spellStart"/>
+      <w:r>
+        <w:rPr>
+          <w:sz w:val="12"/>
+          <w:szCs w:val="12"/>
+        </w:rPr>
+        <w:t>PolynomialFeatures</w:t>
+      </w:r>
+      <w:proofErr w:type="spellEnd"/>
+      <w:r>
+        <w:rPr>
+          <w:sz w:val="12"/>
+          <w:szCs w:val="12"/>
+        </w:rPr>
+        <w:t>(degree=2)</w:t>
+      </w:r>
+    </w:p>
+    <w:p>
+      <w:pPr>
+        <w:rPr>
+          <w:sz w:val="12"/>
+          <w:szCs w:val="12"/>
+        </w:rPr>
+      </w:pPr>
+      <w:proofErr w:type="spellStart"/>
+      <w:r>
+        <w:rPr>
+          <w:sz w:val="12"/>
+          <w:szCs w:val="12"/>
+        </w:rPr>
+        <w:t>features_poly</w:t>
+      </w:r>
+      <w:proofErr w:type="spellEnd"/>
+      <w:r>
+        <w:rPr>
+          <w:sz w:val="12"/>
+          <w:szCs w:val="12"/>
+        </w:rPr>
+        <w:t xml:space="preserve"> = </w:t>
+      </w:r>
+      <w:proofErr w:type="spellStart"/>
+      <w:r>
+        <w:rPr>
+          <w:sz w:val="12"/>
+          <w:szCs w:val="12"/>
+        </w:rPr>
+        <w:t>poly.fit_transform</w:t>
+      </w:r>
+      <w:proofErr w:type="spellEnd"/>
+      <w:r>
+        <w:rPr>
+          <w:sz w:val="12"/>
+          <w:szCs w:val="12"/>
+        </w:rPr>
+        <w:t>(features)</w:t>
+      </w:r>
+    </w:p>
+    <w:p>
+      <w:pPr>
+        <w:rPr>
+          <w:sz w:val="12"/>
+          <w:szCs w:val="12"/>
+        </w:rPr>
+      </w:pPr>
+    </w:p>
+    <w:p>
+      <w:pPr>
+        <w:rPr>
+          <w:sz w:val="12"/>
+          <w:szCs w:val="12"/>
+        </w:rPr>
+      </w:pPr>
+      <w:r>
+        <w:rPr>
+          <w:sz w:val="12"/>
+          <w:szCs w:val="12"/>
+        </w:rPr>
+        <w:t># Split the data into training and testing sets</w:t>
+      </w:r>
+    </w:p>
+    <w:p>
+      <w:pPr>
+        <w:rPr>
+          <w:sz w:val="12"/>
+          <w:szCs w:val="12"/>
+        </w:rPr>
+      </w:pPr>
+      <w:proofErr w:type="spellStart"/>
+      <w:r>
+        <w:rPr>
+          <w:sz w:val="12"/>
+          <w:szCs w:val="12"/>
+        </w:rPr>
+        <w:t>X_train_CO</w:t>
+      </w:r>
+      <w:proofErr w:type="spellEnd"/>
+      <w:r>
+        <w:rPr>
+          <w:sz w:val="12"/>
+          <w:szCs w:val="12"/>
+        </w:rPr>
+        <w:t xml:space="preserve">, </w:t>
+      </w:r>
+      <w:proofErr w:type="spellStart"/>
+      <w:r>
+        <w:rPr>
+          <w:sz w:val="12"/>
+          <w:szCs w:val="12"/>
+        </w:rPr>
+        <w:t>X_test_CO</w:t>
+      </w:r>
+      <w:proofErr w:type="spellEnd"/>
+      <w:r>
+        <w:rPr>
+          <w:sz w:val="12"/>
+          <w:szCs w:val="12"/>
+        </w:rPr>
+        <w:t xml:space="preserve">, </w:t>
+      </w:r>
+      <w:proofErr w:type="spellStart"/>
+      <w:r>
+        <w:rPr>
+          <w:sz w:val="12"/>
+          <w:szCs w:val="12"/>
+        </w:rPr>
+        <w:t>y_train_CO</w:t>
+      </w:r>
+      <w:proofErr w:type="spellEnd"/>
+      <w:r>
+        <w:rPr>
+          <w:sz w:val="12"/>
+          <w:szCs w:val="12"/>
+        </w:rPr>
+        <w:t xml:space="preserve">, </w:t>
+      </w:r>
+      <w:proofErr w:type="spellStart"/>
+      <w:r>
+        <w:rPr>
+          <w:sz w:val="12"/>
+          <w:szCs w:val="12"/>
+        </w:rPr>
+        <w:t>y_test_CO</w:t>
+      </w:r>
+      <w:proofErr w:type="spellEnd"/>
+      <w:r>
+        <w:rPr>
+          <w:sz w:val="12"/>
+          <w:szCs w:val="12"/>
+        </w:rPr>
+        <w:t xml:space="preserve"> = </w:t>
+      </w:r>
+      <w:proofErr w:type="spellStart"/>
+      <w:r>
+        <w:rPr>
+          <w:sz w:val="12"/>
+          <w:szCs w:val="12"/>
+        </w:rPr>
+        <w:t>train_test_split</w:t>
+      </w:r>
+      <w:proofErr w:type="spellEnd"/>
+      <w:r>
+        <w:rPr>
+          <w:sz w:val="12"/>
+          <w:szCs w:val="12"/>
+        </w:rPr>
+        <w:t>(</w:t>
+      </w:r>
+      <w:proofErr w:type="spellStart"/>
+      <w:r>
+        <w:rPr>
+          <w:sz w:val="12"/>
+          <w:szCs w:val="12"/>
+        </w:rPr>
+        <w:t>features_poly</w:t>
+      </w:r>
+      <w:proofErr w:type="spellEnd"/>
+      <w:r>
+        <w:rPr>
+          <w:sz w:val="12"/>
+          <w:szCs w:val="12"/>
+        </w:rPr>
+        <w:t xml:space="preserve">, </w:t>
+      </w:r>
+      <w:proofErr w:type="spellStart"/>
+      <w:r>
+        <w:rPr>
+          <w:sz w:val="12"/>
+          <w:szCs w:val="12"/>
+        </w:rPr>
+        <w:t>target_CO</w:t>
+      </w:r>
+      <w:proofErr w:type="spellEnd"/>
+      <w:r>
+        <w:rPr>
+          <w:sz w:val="12"/>
+          <w:szCs w:val="12"/>
+        </w:rPr>
+        <w:t xml:space="preserve">, </w:t>
+      </w:r>
+      <w:proofErr w:type="spellStart"/>
+      <w:r>
+        <w:rPr>
+          <w:sz w:val="12"/>
+          <w:szCs w:val="12"/>
+        </w:rPr>
+        <w:t>test_size</w:t>
+      </w:r>
+      <w:proofErr w:type="spellEnd"/>
+      <w:r>
+        <w:rPr>
+          <w:sz w:val="12"/>
+          <w:szCs w:val="12"/>
+        </w:rPr>
+        <w:t xml:space="preserve">=0.2, </w:t>
+      </w:r>
+      <w:proofErr w:type="spellStart"/>
+      <w:r>
+        <w:rPr>
+          <w:sz w:val="12"/>
+          <w:szCs w:val="12"/>
+        </w:rPr>
+        <w:t>random_state</w:t>
+      </w:r>
+      <w:proofErr w:type="spellEnd"/>
+      <w:r>
+        <w:rPr>
+          <w:sz w:val="12"/>
+          <w:szCs w:val="12"/>
+        </w:rPr>
+        <w:t>=42)</w:t>
+      </w:r>
+    </w:p>
+    <w:p>
+      <w:pPr>
+        <w:rPr>
+          <w:sz w:val="12"/>
+          <w:szCs w:val="12"/>
+        </w:rPr>
+      </w:pPr>
+      <w:proofErr w:type="spellStart"/>
+      <w:r>
+        <w:rPr>
+          <w:sz w:val="12"/>
+          <w:szCs w:val="12"/>
+        </w:rPr>
+        <w:t>X_train_NOx</w:t>
+      </w:r>
+      <w:proofErr w:type="spellEnd"/>
+      <w:r>
+        <w:rPr>
+          <w:sz w:val="12"/>
+          <w:szCs w:val="12"/>
+        </w:rPr>
+        <w:t xml:space="preserve">, </w:t>
+      </w:r>
+      <w:proofErr w:type="spellStart"/>
+      <w:r>
+        <w:rPr>
+          <w:sz w:val="12"/>
+          <w:szCs w:val="12"/>
+        </w:rPr>
+        <w:t>X_test_NOx</w:t>
+      </w:r>
+      <w:proofErr w:type="spellEnd"/>
+      <w:r>
+        <w:rPr>
+          <w:sz w:val="12"/>
+          <w:szCs w:val="12"/>
+        </w:rPr>
+        <w:t xml:space="preserve">, </w:t>
+      </w:r>
+      <w:proofErr w:type="spellStart"/>
+      <w:r>
+        <w:rPr>
+          <w:sz w:val="12"/>
+          <w:szCs w:val="12"/>
+        </w:rPr>
+        <w:t>y_train_NOx</w:t>
+      </w:r>
+      <w:proofErr w:type="spellEnd"/>
+      <w:r>
+        <w:rPr>
+          <w:sz w:val="12"/>
+          <w:szCs w:val="12"/>
+        </w:rPr>
+        <w:t xml:space="preserve">, </w:t>
+      </w:r>
+      <w:proofErr w:type="spellStart"/>
+      <w:r>
+        <w:rPr>
+          <w:sz w:val="12"/>
+          <w:szCs w:val="12"/>
+        </w:rPr>
+        <w:t>y_test_NOx</w:t>
+      </w:r>
+      <w:proofErr w:type="spellEnd"/>
+      <w:r>
+        <w:rPr>
+          <w:sz w:val="12"/>
+          <w:szCs w:val="12"/>
+        </w:rPr>
+        <w:t xml:space="preserve"> = </w:t>
+      </w:r>
+      <w:proofErr w:type="spellStart"/>
+      <w:r>
+        <w:rPr>
+          <w:sz w:val="12"/>
+          <w:szCs w:val="12"/>
+        </w:rPr>
+        <w:t>train_test_split</w:t>
+      </w:r>
+      <w:proofErr w:type="spellEnd"/>
+      <w:r>
+        <w:rPr>
+          <w:sz w:val="12"/>
+          <w:szCs w:val="12"/>
+        </w:rPr>
+        <w:t>(</w:t>
+      </w:r>
+      <w:proofErr w:type="spellStart"/>
+      <w:r>
+        <w:rPr>
+          <w:sz w:val="12"/>
+          <w:szCs w:val="12"/>
+        </w:rPr>
+        <w:t>features_poly</w:t>
+      </w:r>
+      <w:proofErr w:type="spellEnd"/>
+      <w:r>
+        <w:rPr>
+          <w:sz w:val="12"/>
+          <w:szCs w:val="12"/>
+        </w:rPr>
+        <w:t xml:space="preserve">, </w:t>
+      </w:r>
+      <w:proofErr w:type="spellStart"/>
+      <w:r>
+        <w:rPr>
+          <w:sz w:val="12"/>
+          <w:szCs w:val="12"/>
+        </w:rPr>
+        <w:t>target_NOX</w:t>
+      </w:r>
+      <w:proofErr w:type="spellEnd"/>
+      <w:r>
+        <w:rPr>
+          <w:sz w:val="12"/>
+          <w:szCs w:val="12"/>
+        </w:rPr>
+        <w:t xml:space="preserve">, </w:t>
+      </w:r>
+      <w:proofErr w:type="spellStart"/>
+      <w:r>
+        <w:rPr>
+          <w:sz w:val="12"/>
+          <w:szCs w:val="12"/>
+        </w:rPr>
+        <w:t>test_size</w:t>
+      </w:r>
+      <w:proofErr w:type="spellEnd"/>
+      <w:r>
+        <w:rPr>
+          <w:sz w:val="12"/>
+          <w:szCs w:val="12"/>
+        </w:rPr>
+        <w:t xml:space="preserve">=0.2, </w:t>
+      </w:r>
+      <w:proofErr w:type="spellStart"/>
+      <w:r>
+        <w:rPr>
+          <w:sz w:val="12"/>
+          <w:szCs w:val="12"/>
+        </w:rPr>
+        <w:t>random_state</w:t>
+      </w:r>
+      <w:proofErr w:type="spellEnd"/>
+      <w:r>
+        <w:rPr>
+          <w:sz w:val="12"/>
+          <w:szCs w:val="12"/>
+        </w:rPr>
+        <w:t>=42)</w:t>
+      </w:r>
+    </w:p>
+    <w:p>
+      <w:pPr>
+        <w:rPr>
+          <w:sz w:val="12"/>
+          <w:szCs w:val="12"/>
+        </w:rPr>
+      </w:pPr>
+    </w:p>
+    <w:p>
+      <w:pPr>
+        <w:rPr>
+          <w:sz w:val="12"/>
+          <w:szCs w:val="12"/>
+        </w:rPr>
+      </w:pPr>
+      <w:r>
+        <w:rPr>
+          <w:sz w:val="12"/>
+          <w:szCs w:val="12"/>
+        </w:rPr>
+        <w:t># Create linear regression models</w:t>
+      </w:r>
+    </w:p>
+    <w:p>
+      <w:pPr>
+        <w:rPr>
+          <w:sz w:val="12"/>
+          <w:szCs w:val="12"/>
+        </w:rPr>
+      </w:pPr>
+      <w:proofErr w:type="spellStart"/>
+      <w:r>
+        <w:rPr>
+          <w:sz w:val="12"/>
+          <w:szCs w:val="12"/>
+        </w:rPr>
+        <w:t>model_CO</w:t>
+      </w:r>
+      <w:proofErr w:type="spellEnd"/>
+      <w:r>
+        <w:rPr>
+          <w:sz w:val="12"/>
+          <w:szCs w:val="12"/>
+        </w:rPr>
+        <w:t xml:space="preserve"> = </w:t>
+      </w:r>
+      <w:proofErr w:type="spellStart"/>
+      <w:r>
+        <w:rPr>
+          <w:sz w:val="12"/>
+          <w:szCs w:val="12"/>
+        </w:rPr>
+        <w:t>LinearRegression</w:t>
+      </w:r>
+      <w:proofErr w:type="spellEnd"/>
+      <w:r>
+        <w:rPr>
+          <w:sz w:val="12"/>
+          <w:szCs w:val="12"/>
+        </w:rPr>
+        <w:t>()</w:t>
+      </w:r>
+    </w:p>
+    <w:p>
+      <w:pPr>
+        <w:rPr>
+          <w:sz w:val="12"/>
+          <w:szCs w:val="12"/>
+        </w:rPr>
+      </w:pPr>
+      <w:proofErr w:type="spellStart"/>
+      <w:r>
+        <w:rPr>
+          <w:sz w:val="12"/>
+          <w:szCs w:val="12"/>
+        </w:rPr>
+        <w:t>model_NOx</w:t>
+      </w:r>
+      <w:proofErr w:type="spellEnd"/>
+      <w:r>
+        <w:rPr>
+          <w:sz w:val="12"/>
+          <w:szCs w:val="12"/>
+        </w:rPr>
+        <w:t xml:space="preserve"> = </w:t>
+      </w:r>
+      <w:proofErr w:type="spellStart"/>
+      <w:r>
+        <w:rPr>
+          <w:sz w:val="12"/>
+          <w:szCs w:val="12"/>
+        </w:rPr>
+        <w:t>LinearRegression</w:t>
+      </w:r>
+      <w:proofErr w:type="spellEnd"/>
+      <w:r>
+        <w:rPr>
+          <w:sz w:val="12"/>
+          <w:szCs w:val="12"/>
+        </w:rPr>
+        <w:t>()</w:t>
+      </w:r>
+    </w:p>
+    <w:p>
+      <w:pPr>
+        <w:rPr>
+          <w:sz w:val="12"/>
+          <w:szCs w:val="12"/>
+        </w:rPr>
+      </w:pPr>
+    </w:p>
+    <w:p>
+      <w:pPr>
+        <w:rPr>
+          <w:sz w:val="12"/>
+          <w:szCs w:val="12"/>
+        </w:rPr>
+      </w:pPr>
+      <w:r>
+        <w:rPr>
+          <w:sz w:val="12"/>
+          <w:szCs w:val="12"/>
+        </w:rPr>
+        <w:t># Train the models</w:t>
+      </w:r>
+    </w:p>
+    <w:p>
+      <w:pPr>
+        <w:rPr>
+          <w:sz w:val="12"/>
+          <w:szCs w:val="12"/>
+        </w:rPr>
+      </w:pPr>
+      <w:proofErr w:type="spellStart"/>
+      <w:r>
+        <w:rPr>
+          <w:sz w:val="12"/>
+          <w:szCs w:val="12"/>
+        </w:rPr>
+        <w:t>model_CO.fit</w:t>
+      </w:r>
+      <w:proofErr w:type="spellEnd"/>
+      <w:r>
+        <w:rPr>
+          <w:sz w:val="12"/>
+          <w:szCs w:val="12"/>
+        </w:rPr>
+        <w:t>(</w:t>
+      </w:r>
+      <w:proofErr w:type="spellStart"/>
+      <w:r>
+        <w:rPr>
+          <w:sz w:val="12"/>
+          <w:szCs w:val="12"/>
+        </w:rPr>
+        <w:t>X_train_CO</w:t>
+      </w:r>
+      <w:proofErr w:type="spellEnd"/>
+      <w:r>
+        <w:rPr>
+          <w:sz w:val="12"/>
+          <w:szCs w:val="12"/>
+        </w:rPr>
+        <w:t xml:space="preserve">, </w:t>
+      </w:r>
+      <w:proofErr w:type="spellStart"/>
+      <w:r>
+        <w:rPr>
+          <w:sz w:val="12"/>
+          <w:szCs w:val="12"/>
+        </w:rPr>
+        <w:t>y_train_CO</w:t>
+      </w:r>
+      <w:proofErr w:type="spellEnd"/>
+      <w:r>
+        <w:rPr>
+          <w:sz w:val="12"/>
+          <w:szCs w:val="12"/>
+        </w:rPr>
+        <w:t>)</w:t>
+      </w:r>
+    </w:p>
+    <w:p>
+      <w:pPr>
+        <w:rPr>
+          <w:sz w:val="12"/>
+          <w:szCs w:val="12"/>
+        </w:rPr>
+      </w:pPr>
+      <w:proofErr w:type="spellStart"/>
+      <w:r>
+        <w:rPr>
+          <w:sz w:val="12"/>
+          <w:szCs w:val="12"/>
+        </w:rPr>
+        <w:t>model_NOx.fit</w:t>
+      </w:r>
+      <w:proofErr w:type="spellEnd"/>
+      <w:r>
+        <w:rPr>
+          <w:sz w:val="12"/>
+          <w:szCs w:val="12"/>
+        </w:rPr>
+        <w:t>(</w:t>
+      </w:r>
+      <w:proofErr w:type="spellStart"/>
+      <w:r>
+        <w:rPr>
+          <w:sz w:val="12"/>
+          <w:szCs w:val="12"/>
+        </w:rPr>
+        <w:t>X_train_NOx</w:t>
+      </w:r>
+      <w:proofErr w:type="spellEnd"/>
+      <w:r>
+        <w:rPr>
+          <w:sz w:val="12"/>
+          <w:szCs w:val="12"/>
+        </w:rPr>
+        <w:t xml:space="preserve">, </w:t>
+      </w:r>
+      <w:proofErr w:type="spellStart"/>
+      <w:r>
+        <w:rPr>
+          <w:sz w:val="12"/>
+          <w:szCs w:val="12"/>
+        </w:rPr>
+        <w:t>y_train_NOx</w:t>
+      </w:r>
+      <w:proofErr w:type="spellEnd"/>
+      <w:r>
+        <w:rPr>
+          <w:sz w:val="12"/>
+          <w:szCs w:val="12"/>
+        </w:rPr>
+        <w:t>)</w:t>
+      </w:r>
+    </w:p>
+    <w:p>
+      <w:pPr>
+        <w:rPr>
+          <w:sz w:val="12"/>
+          <w:szCs w:val="12"/>
+        </w:rPr>
+      </w:pPr>
+    </w:p>
+    <w:p>
+      <w:pPr>
+        <w:rPr>
+          <w:sz w:val="12"/>
+          <w:szCs w:val="12"/>
+        </w:rPr>
+      </w:pPr>
+      <w:r>
+        <w:rPr>
+          <w:sz w:val="12"/>
+          <w:szCs w:val="12"/>
+        </w:rPr>
+        <w:t># Make predictions</w:t>
+      </w:r>
+    </w:p>
+    <w:p>
+      <w:pPr>
+        <w:rPr>
+          <w:sz w:val="12"/>
+          <w:szCs w:val="12"/>
+        </w:rPr>
+      </w:pPr>
+      <w:proofErr w:type="spellStart"/>
+      <w:r>
+        <w:rPr>
+          <w:sz w:val="12"/>
+          <w:szCs w:val="12"/>
+        </w:rPr>
+        <w:t>predictions_CO</w:t>
+      </w:r>
+      <w:proofErr w:type="spellEnd"/>
+      <w:r>
+        <w:rPr>
+          <w:sz w:val="12"/>
+          <w:szCs w:val="12"/>
+        </w:rPr>
+        <w:t xml:space="preserve"> = </w:t>
+      </w:r>
+      <w:proofErr w:type="spellStart"/>
+      <w:r>
+        <w:rPr>
+          <w:sz w:val="12"/>
+          <w:szCs w:val="12"/>
+        </w:rPr>
+        <w:t>model_CO.predict</w:t>
+      </w:r>
+      <w:proofErr w:type="spellEnd"/>
+      <w:r>
+        <w:rPr>
+          <w:sz w:val="12"/>
+          <w:szCs w:val="12"/>
+        </w:rPr>
+        <w:t>(</w:t>
+      </w:r>
+      <w:proofErr w:type="spellStart"/>
+      <w:r>
+        <w:rPr>
+          <w:sz w:val="12"/>
+          <w:szCs w:val="12"/>
+        </w:rPr>
+        <w:t>X_test_CO</w:t>
+      </w:r>
+      <w:proofErr w:type="spellEnd"/>
+      <w:r>
+        <w:rPr>
+          <w:sz w:val="12"/>
+          <w:szCs w:val="12"/>
+        </w:rPr>
+        <w:t>)</w:t>
+      </w:r>
+    </w:p>
+    <w:p>
+      <w:pPr>
+        <w:rPr>
+          <w:sz w:val="12"/>
+          <w:szCs w:val="12"/>
+        </w:rPr>
+      </w:pPr>
+      <w:proofErr w:type="spellStart"/>
+      <w:r>
+        <w:rPr>
+          <w:sz w:val="12"/>
+          <w:szCs w:val="12"/>
+        </w:rPr>
+        <w:t>predictions_NOx</w:t>
+      </w:r>
+      <w:proofErr w:type="spellEnd"/>
+      <w:r>
+        <w:rPr>
+          <w:sz w:val="12"/>
+          <w:szCs w:val="12"/>
+        </w:rPr>
+        <w:t xml:space="preserve"> = </w:t>
+      </w:r>
+      <w:proofErr w:type="spellStart"/>
+      <w:r>
+        <w:rPr>
+          <w:sz w:val="12"/>
+          <w:szCs w:val="12"/>
+        </w:rPr>
+        <w:t>model_NOx.predict</w:t>
+      </w:r>
+      <w:proofErr w:type="spellEnd"/>
+      <w:r>
+        <w:rPr>
+          <w:sz w:val="12"/>
+          <w:szCs w:val="12"/>
+        </w:rPr>
+        <w:t>(</w:t>
+      </w:r>
+      <w:proofErr w:type="spellStart"/>
+      <w:r>
+        <w:rPr>
+          <w:sz w:val="12"/>
+          <w:szCs w:val="12"/>
+        </w:rPr>
+        <w:t>X_test_NOx</w:t>
+      </w:r>
+      <w:proofErr w:type="spellEnd"/>
+      <w:r>
+        <w:rPr>
+          <w:sz w:val="12"/>
+          <w:szCs w:val="12"/>
+        </w:rPr>
+        <w:t>)</w:t>
+      </w:r>
+    </w:p>
+    <w:p>
+      <w:pPr>
+        <w:rPr>
+          <w:sz w:val="12"/>
+          <w:szCs w:val="12"/>
+        </w:rPr>
+      </w:pPr>
+    </w:p>
+    <w:p>
+      <w:pPr>
+        <w:rPr>
+          <w:sz w:val="12"/>
+          <w:szCs w:val="12"/>
+        </w:rPr>
+      </w:pPr>
+      <w:r>
+        <w:rPr>
+          <w:sz w:val="12"/>
+          <w:szCs w:val="12"/>
+        </w:rPr>
+        <w:t># Evaluate the models</w:t>
+      </w:r>
+    </w:p>
+    <w:p>
+      <w:pPr>
+        <w:rPr>
+          <w:sz w:val="12"/>
+          <w:szCs w:val="12"/>
+        </w:rPr>
+      </w:pPr>
+      <w:proofErr w:type="spellStart"/>
+      <w:r>
+        <w:rPr>
+          <w:sz w:val="12"/>
+          <w:szCs w:val="12"/>
+        </w:rPr>
+        <w:t>mse_CO</w:t>
+      </w:r>
+      <w:proofErr w:type="spellEnd"/>
+      <w:r>
+        <w:rPr>
+          <w:sz w:val="12"/>
+          <w:szCs w:val="12"/>
+        </w:rPr>
+        <w:t xml:space="preserve"> = </w:t>
+      </w:r>
+      <w:proofErr w:type="spellStart"/>
+      <w:r>
+        <w:rPr>
+          <w:sz w:val="12"/>
+          <w:szCs w:val="12"/>
+        </w:rPr>
+        <w:t>mean_squared_error</w:t>
+      </w:r>
+      <w:proofErr w:type="spellEnd"/>
+      <w:r>
+        <w:rPr>
+          <w:sz w:val="12"/>
+          <w:szCs w:val="12"/>
+        </w:rPr>
+        <w:t>(</w:t>
+      </w:r>
+      <w:proofErr w:type="spellStart"/>
+      <w:r>
+        <w:rPr>
+          <w:sz w:val="12"/>
+          <w:szCs w:val="12"/>
+        </w:rPr>
+        <w:t>y_test_CO</w:t>
+      </w:r>
+      <w:proofErr w:type="spellEnd"/>
+      <w:r>
+        <w:rPr>
+          <w:sz w:val="12"/>
+          <w:szCs w:val="12"/>
+        </w:rPr>
+        <w:t xml:space="preserve">, </w:t>
+      </w:r>
+      <w:proofErr w:type="spellStart"/>
+      <w:r>
+        <w:rPr>
+          <w:sz w:val="12"/>
+          <w:szCs w:val="12"/>
+        </w:rPr>
+        <w:t>predictions_CO</w:t>
+      </w:r>
+      <w:proofErr w:type="spellEnd"/>
+      <w:r>
+        <w:rPr>
+          <w:sz w:val="12"/>
+          <w:szCs w:val="12"/>
+        </w:rPr>
+        <w:t>)</w:t>
+      </w:r>
+    </w:p>
+    <w:p>
+      <w:pPr>
+        <w:rPr>
+          <w:sz w:val="12"/>
+          <w:szCs w:val="12"/>
+        </w:rPr>
+      </w:pPr>
+      <w:proofErr w:type="spellStart"/>
+      <w:r>
+        <w:rPr>
+          <w:sz w:val="12"/>
+          <w:szCs w:val="12"/>
+        </w:rPr>
+        <w:t>mae_CO</w:t>
+      </w:r>
+      <w:proofErr w:type="spellEnd"/>
+      <w:r>
+        <w:rPr>
+          <w:sz w:val="12"/>
+          <w:szCs w:val="12"/>
+        </w:rPr>
+        <w:t xml:space="preserve"> = </w:t>
+      </w:r>
+      <w:proofErr w:type="spellStart"/>
+      <w:r>
+        <w:rPr>
+          <w:sz w:val="12"/>
+          <w:szCs w:val="12"/>
+        </w:rPr>
+        <w:t>mean_absolute_error</w:t>
+      </w:r>
+      <w:proofErr w:type="spellEnd"/>
+      <w:r>
+        <w:rPr>
+          <w:sz w:val="12"/>
+          <w:szCs w:val="12"/>
+        </w:rPr>
+        <w:t>(</w:t>
+      </w:r>
+      <w:proofErr w:type="spellStart"/>
+      <w:r>
+        <w:rPr>
+          <w:sz w:val="12"/>
+          <w:szCs w:val="12"/>
+        </w:rPr>
+        <w:t>y_test_CO</w:t>
+      </w:r>
+      <w:proofErr w:type="spellEnd"/>
+      <w:r>
+        <w:rPr>
+          <w:sz w:val="12"/>
+          <w:szCs w:val="12"/>
+        </w:rPr>
+        <w:t xml:space="preserve">, </w:t>
+      </w:r>
+      <w:proofErr w:type="spellStart"/>
+      <w:r>
+        <w:rPr>
+          <w:sz w:val="12"/>
+          <w:szCs w:val="12"/>
+        </w:rPr>
+        <w:t>predictions_CO</w:t>
+      </w:r>
+      <w:proofErr w:type="spellEnd"/>
+      <w:r>
+        <w:rPr>
+          <w:sz w:val="12"/>
+          <w:szCs w:val="12"/>
+        </w:rPr>
+        <w:t>)</w:t>
+      </w:r>
+    </w:p>
+    <w:p>
+      <w:pPr>
+        <w:rPr>
+          <w:sz w:val="12"/>
+          <w:szCs w:val="12"/>
+        </w:rPr>
+      </w:pPr>
+      <w:r>
+        <w:rPr>
+          <w:sz w:val="12"/>
+          <w:szCs w:val="12"/>
+        </w:rPr>
+        <w:t>r2_CO = r2_score(</w:t>
+      </w:r>
+      <w:proofErr w:type="spellStart"/>
+      <w:r>
+        <w:rPr>
+          <w:sz w:val="12"/>
+          <w:szCs w:val="12"/>
+        </w:rPr>
+        <w:t>y_test_CO</w:t>
+      </w:r>
+      <w:proofErr w:type="spellEnd"/>
+      <w:r>
+        <w:rPr>
+          <w:sz w:val="12"/>
+          <w:szCs w:val="12"/>
+        </w:rPr>
+        <w:t xml:space="preserve">, </w:t>
+      </w:r>
+      <w:proofErr w:type="spellStart"/>
+      <w:r>
+        <w:rPr>
+          <w:sz w:val="12"/>
+          <w:szCs w:val="12"/>
+        </w:rPr>
+        <w:t>predictions_CO</w:t>
+      </w:r>
+      <w:proofErr w:type="spellEnd"/>
+      <w:r>
+        <w:rPr>
+          <w:sz w:val="12"/>
+          <w:szCs w:val="12"/>
+        </w:rPr>
+        <w:t>)</w:t>
+      </w:r>
+    </w:p>
+    <w:p>
+      <w:pPr>
+        <w:rPr>
+          <w:sz w:val="12"/>
+          <w:szCs w:val="12"/>
+        </w:rPr>
+      </w:pPr>
+    </w:p>
+    <w:p>
+      <w:pPr>
+        <w:rPr>
+          <w:sz w:val="12"/>
+          <w:szCs w:val="12"/>
+        </w:rPr>
+      </w:pPr>
+      <w:proofErr w:type="spellStart"/>
+      <w:r>
+        <w:rPr>
+          <w:sz w:val="12"/>
+          <w:szCs w:val="12"/>
+        </w:rPr>
+        <w:t>mse_NOx</w:t>
+      </w:r>
+      <w:proofErr w:type="spellEnd"/>
+      <w:r>
+        <w:rPr>
+          <w:sz w:val="12"/>
+          <w:szCs w:val="12"/>
+        </w:rPr>
+        <w:t xml:space="preserve"> = </w:t>
+      </w:r>
+      <w:proofErr w:type="spellStart"/>
+      <w:r>
+        <w:rPr>
+          <w:sz w:val="12"/>
+          <w:szCs w:val="12"/>
+        </w:rPr>
+        <w:t>mean_squared_error</w:t>
+      </w:r>
+      <w:proofErr w:type="spellEnd"/>
+      <w:r>
+        <w:rPr>
+          <w:sz w:val="12"/>
+          <w:szCs w:val="12"/>
+        </w:rPr>
+        <w:t>(</w:t>
+      </w:r>
+      <w:proofErr w:type="spellStart"/>
+      <w:r>
+        <w:rPr>
+          <w:sz w:val="12"/>
+          <w:szCs w:val="12"/>
+        </w:rPr>
+        <w:t>y_test_NOx</w:t>
+      </w:r>
+      <w:proofErr w:type="spellEnd"/>
+      <w:r>
+        <w:rPr>
+          <w:sz w:val="12"/>
+          <w:szCs w:val="12"/>
+        </w:rPr>
+        <w:t xml:space="preserve">, </w:t>
+      </w:r>
+      <w:proofErr w:type="spellStart"/>
+      <w:r>
+        <w:rPr>
+          <w:sz w:val="12"/>
+          <w:szCs w:val="12"/>
+        </w:rPr>
+        <w:t>predictions_NOx</w:t>
+      </w:r>
+      <w:proofErr w:type="spellEnd"/>
+      <w:r>
+        <w:rPr>
+          <w:sz w:val="12"/>
+          <w:szCs w:val="12"/>
+        </w:rPr>
+        <w:t>)</w:t>
+      </w:r>
+    </w:p>
+    <w:p>
+      <w:pPr>
+        <w:rPr>
+          <w:sz w:val="12"/>
+          <w:szCs w:val="12"/>
+        </w:rPr>
+      </w:pPr>
+      <w:proofErr w:type="spellStart"/>
+      <w:r>
+        <w:rPr>
+          <w:sz w:val="12"/>
+          <w:szCs w:val="12"/>
+        </w:rPr>
+        <w:t>mae_NOx</w:t>
+      </w:r>
+      <w:proofErr w:type="spellEnd"/>
+      <w:r>
+        <w:rPr>
+          <w:sz w:val="12"/>
+          <w:szCs w:val="12"/>
+        </w:rPr>
+        <w:t xml:space="preserve"> = </w:t>
+      </w:r>
+      <w:proofErr w:type="spellStart"/>
+      <w:r>
+        <w:rPr>
+          <w:sz w:val="12"/>
+          <w:szCs w:val="12"/>
+        </w:rPr>
+        <w:t>mean_absolute_error</w:t>
+      </w:r>
+      <w:proofErr w:type="spellEnd"/>
+      <w:r>
+        <w:rPr>
+          <w:sz w:val="12"/>
+          <w:szCs w:val="12"/>
+        </w:rPr>
+        <w:t>(</w:t>
+      </w:r>
+      <w:proofErr w:type="spellStart"/>
+      <w:r>
+        <w:rPr>
+          <w:sz w:val="12"/>
+          <w:szCs w:val="12"/>
+        </w:rPr>
+        <w:t>y_test_NOx</w:t>
+      </w:r>
+      <w:proofErr w:type="spellEnd"/>
+      <w:r>
+        <w:rPr>
+          <w:sz w:val="12"/>
+          <w:szCs w:val="12"/>
+        </w:rPr>
+        <w:t xml:space="preserve">, </w:t>
+      </w:r>
+      <w:proofErr w:type="spellStart"/>
+      <w:r>
+        <w:rPr>
+          <w:sz w:val="12"/>
+          <w:szCs w:val="12"/>
+        </w:rPr>
+        <w:t>predictions_NOx</w:t>
+      </w:r>
+      <w:proofErr w:type="spellEnd"/>
+      <w:r>
+        <w:rPr>
+          <w:sz w:val="12"/>
+          <w:szCs w:val="12"/>
+        </w:rPr>
+        <w:t>)</w:t>
+      </w:r>
+    </w:p>
+    <w:p>
+      <w:pPr>
+        <w:rPr>
+          <w:sz w:val="12"/>
+          <w:szCs w:val="12"/>
+        </w:rPr>
+      </w:pPr>
+      <w:r>
+        <w:rPr>
+          <w:sz w:val="12"/>
+          <w:szCs w:val="12"/>
+        </w:rPr>
+        <w:t>r2_NOx = r2_score(</w:t>
+      </w:r>
+      <w:proofErr w:type="spellStart"/>
+      <w:r>
+        <w:rPr>
+          <w:sz w:val="12"/>
+          <w:szCs w:val="12"/>
+        </w:rPr>
+        <w:t>y_test_NOx</w:t>
+      </w:r>
+      <w:proofErr w:type="spellEnd"/>
+      <w:r>
+        <w:rPr>
+          <w:sz w:val="12"/>
+          <w:szCs w:val="12"/>
+        </w:rPr>
+        <w:t xml:space="preserve">, </w:t>
+      </w:r>
+      <w:proofErr w:type="spellStart"/>
+      <w:r>
+        <w:rPr>
+          <w:sz w:val="12"/>
+          <w:szCs w:val="12"/>
+        </w:rPr>
+        <w:t>predictions_NOx</w:t>
+      </w:r>
+      <w:proofErr w:type="spellEnd"/>
+      <w:r>
+        <w:rPr>
+          <w:sz w:val="12"/>
+          <w:szCs w:val="12"/>
+        </w:rPr>
+        <w:t>)</w:t>
+      </w:r>
+    </w:p>
+    <w:p>
+      <w:pPr>
+        <w:rPr>
+          <w:sz w:val="12"/>
+          <w:szCs w:val="12"/>
+        </w:rPr>
+      </w:pPr>
+    </w:p>
+    <w:p>
+      <w:pPr>
+        <w:rPr>
+          <w:sz w:val="12"/>
+          <w:szCs w:val="12"/>
+        </w:rPr>
+      </w:pPr>
+      <w:r>
+        <w:rPr>
+          <w:sz w:val="12"/>
+          <w:szCs w:val="12"/>
+        </w:rPr>
+        <w:t># Display the evaluation metrics</w:t>
+      </w:r>
+    </w:p>
+    <w:p>
+      <w:pPr>
+        <w:rPr>
+          <w:sz w:val="12"/>
+          <w:szCs w:val="12"/>
+        </w:rPr>
+      </w:pPr>
+      <w:r>
+        <w:rPr>
+          <w:sz w:val="12"/>
+          <w:szCs w:val="12"/>
+        </w:rPr>
+        <w:t>print("CO Emission Predictions:")</w:t>
+      </w:r>
+    </w:p>
+    <w:p>
+      <w:pPr>
+        <w:rPr>
+          <w:sz w:val="12"/>
+          <w:szCs w:val="12"/>
+        </w:rPr>
+      </w:pPr>
+      <w:r>
+        <w:rPr>
+          <w:sz w:val="12"/>
+          <w:szCs w:val="12"/>
+        </w:rPr>
+        <w:lastRenderedPageBreak/>
+        <w:t xml:space="preserve">print("Mean Squared Error:", </w:t>
+      </w:r>
+      <w:proofErr w:type="spellStart"/>
+      <w:r>
+        <w:rPr>
+          <w:sz w:val="12"/>
+          <w:szCs w:val="12"/>
+        </w:rPr>
+        <w:t>mse_CO</w:t>
+      </w:r>
+      <w:proofErr w:type="spellEnd"/>
+      <w:r>
+        <w:rPr>
+          <w:sz w:val="12"/>
+          <w:szCs w:val="12"/>
+        </w:rPr>
+        <w:t>)</w:t>
+      </w:r>
+    </w:p>
+    <w:p>
+      <w:pPr>
+        <w:rPr>
+          <w:sz w:val="12"/>
+          <w:szCs w:val="12"/>
+        </w:rPr>
+      </w:pPr>
+      <w:r>
+        <w:rPr>
+          <w:sz w:val="12"/>
+          <w:szCs w:val="12"/>
+        </w:rPr>
+        <w:t xml:space="preserve">print("Mean Absolute Error:", </w:t>
+      </w:r>
+      <w:proofErr w:type="spellStart"/>
+      <w:r>
+        <w:rPr>
+          <w:sz w:val="12"/>
+          <w:szCs w:val="12"/>
+        </w:rPr>
+        <w:t>mae_CO</w:t>
+      </w:r>
+      <w:proofErr w:type="spellEnd"/>
+      <w:r>
+        <w:rPr>
+          <w:sz w:val="12"/>
+          <w:szCs w:val="12"/>
+        </w:rPr>
+        <w:t>)</w:t>
+      </w:r>
+    </w:p>
+    <w:p>
+      <w:pPr>
+        <w:rPr>
+          <w:sz w:val="12"/>
+          <w:szCs w:val="12"/>
+        </w:rPr>
+      </w:pPr>
+      <w:r>
+        <w:rPr>
+          <w:sz w:val="12"/>
+          <w:szCs w:val="12"/>
+        </w:rPr>
+        <w:t>print("R-squared:", r2_CO)</w:t>
+      </w:r>
+    </w:p>
+    <w:p>
+      <w:pPr>
+        <w:rPr>
+          <w:sz w:val="12"/>
+          <w:szCs w:val="12"/>
+        </w:rPr>
+      </w:pPr>
+    </w:p>
+    <w:p>
+      <w:pPr>
+        <w:rPr>
+          <w:sz w:val="12"/>
+          <w:szCs w:val="12"/>
+        </w:rPr>
+      </w:pPr>
+      <w:r>
+        <w:rPr>
+          <w:sz w:val="12"/>
+          <w:szCs w:val="12"/>
+        </w:rPr>
+        <w:t>print("\</w:t>
+      </w:r>
+      <w:proofErr w:type="spellStart"/>
+      <w:r>
+        <w:rPr>
+          <w:sz w:val="12"/>
+          <w:szCs w:val="12"/>
+        </w:rPr>
+        <w:t>nNOX</w:t>
+      </w:r>
+      <w:proofErr w:type="spellEnd"/>
+      <w:r>
+        <w:rPr>
+          <w:sz w:val="12"/>
+          <w:szCs w:val="12"/>
+        </w:rPr>
+        <w:t xml:space="preserve"> Emission Predictions:")</w:t>
+      </w:r>
+    </w:p>
+    <w:p>
+      <w:pPr>
+        <w:rPr>
+          <w:sz w:val="12"/>
+          <w:szCs w:val="12"/>
+        </w:rPr>
+      </w:pPr>
+      <w:r>
+        <w:rPr>
+          <w:sz w:val="12"/>
+          <w:szCs w:val="12"/>
+        </w:rPr>
+        <w:t xml:space="preserve">print("Mean Squared Error:", </w:t>
+      </w:r>
+      <w:proofErr w:type="spellStart"/>
+      <w:r>
+        <w:rPr>
+          <w:sz w:val="12"/>
+          <w:szCs w:val="12"/>
+        </w:rPr>
+        <w:t>mse_NOx</w:t>
+      </w:r>
+      <w:proofErr w:type="spellEnd"/>
+      <w:r>
+        <w:rPr>
+          <w:sz w:val="12"/>
+          <w:szCs w:val="12"/>
+        </w:rPr>
+        <w:t>)</w:t>
+      </w:r>
+    </w:p>
+    <w:p>
+      <w:pPr>
+        <w:rPr>
+          <w:sz w:val="12"/>
+          <w:szCs w:val="12"/>
+        </w:rPr>
+      </w:pPr>
+      <w:r>
+        <w:rPr>
+          <w:sz w:val="12"/>
+          <w:szCs w:val="12"/>
+        </w:rPr>
+        <w:t xml:space="preserve">print("Mean Absolute Error:", </w:t>
+      </w:r>
+      <w:proofErr w:type="spellStart"/>
+      <w:r>
+        <w:rPr>
+          <w:sz w:val="12"/>
+          <w:szCs w:val="12"/>
+        </w:rPr>
+        <w:t>mae_NOx</w:t>
+      </w:r>
+      <w:proofErr w:type="spellEnd"/>
+      <w:r>
+        <w:rPr>
+          <w:sz w:val="12"/>
+          <w:szCs w:val="12"/>
+        </w:rPr>
+        <w:t>)</w:t>
+      </w:r>
+    </w:p>
+    <w:p>
+      <w:pPr>
+        <w:rPr>
+          <w:sz w:val="12"/>
+          <w:szCs w:val="12"/>
+        </w:rPr>
+      </w:pPr>
+      <w:r>
+        <w:rPr>
+          <w:sz w:val="12"/>
+          <w:szCs w:val="12"/>
+        </w:rPr>
+        <w:t>print("R-squared:", r2_NOx)</w:t>
+      </w:r>
+    </w:p>
+    <w:p>
+      <w:pPr>
+        <w:rPr>
+          <w:sz w:val="12"/>
+          <w:szCs w:val="12"/>
+        </w:rPr>
+      </w:pPr>
+    </w:p>
+    <w:p>
+      <w:pPr>
+        <w:rPr>
+          <w:sz w:val="12"/>
+          <w:szCs w:val="12"/>
+        </w:rPr>
+      </w:pPr>
+      <w:r>
+        <w:rPr>
+          <w:sz w:val="12"/>
+          <w:szCs w:val="12"/>
+        </w:rPr>
+        <w:t># Visualize CO Emission Predictions</w:t>
+      </w:r>
+    </w:p>
+    <w:p>
+      <w:pPr>
+        <w:rPr>
+          <w:sz w:val="12"/>
+          <w:szCs w:val="12"/>
+        </w:rPr>
+      </w:pPr>
+      <w:proofErr w:type="spellStart"/>
+      <w:r>
+        <w:rPr>
+          <w:sz w:val="12"/>
+          <w:szCs w:val="12"/>
+        </w:rPr>
+        <w:t>plt.figure</w:t>
+      </w:r>
+      <w:proofErr w:type="spellEnd"/>
+      <w:r>
+        <w:rPr>
+          <w:sz w:val="12"/>
+          <w:szCs w:val="12"/>
+        </w:rPr>
+        <w:t>(</w:t>
+      </w:r>
+      <w:proofErr w:type="spellStart"/>
+      <w:r>
+        <w:rPr>
+          <w:sz w:val="12"/>
+          <w:szCs w:val="12"/>
+        </w:rPr>
+        <w:t>figsize</w:t>
+      </w:r>
+      <w:proofErr w:type="spellEnd"/>
+      <w:r>
+        <w:rPr>
+          <w:sz w:val="12"/>
+          <w:szCs w:val="12"/>
+        </w:rPr>
+        <w:t>=(12, 6))</w:t>
+      </w:r>
+    </w:p>
+    <w:p>
+      <w:pPr>
+        <w:rPr>
+          <w:sz w:val="12"/>
+          <w:szCs w:val="12"/>
+        </w:rPr>
+      </w:pPr>
+    </w:p>
+    <w:p>
+      <w:pPr>
+        <w:rPr>
+          <w:sz w:val="12"/>
+          <w:szCs w:val="12"/>
+        </w:rPr>
+      </w:pPr>
+      <w:r>
+        <w:rPr>
+          <w:sz w:val="12"/>
+          <w:szCs w:val="12"/>
+        </w:rPr>
+        <w:t># Scatter plot for actual vs predicted CO emissions</w:t>
+      </w:r>
+    </w:p>
+    <w:p>
+      <w:pPr>
+        <w:rPr>
+          <w:sz w:val="12"/>
+          <w:szCs w:val="12"/>
+        </w:rPr>
+      </w:pPr>
+      <w:proofErr w:type="spellStart"/>
+      <w:r>
+        <w:rPr>
+          <w:sz w:val="12"/>
+          <w:szCs w:val="12"/>
+        </w:rPr>
+        <w:t>plt.subplot</w:t>
+      </w:r>
+      <w:proofErr w:type="spellEnd"/>
+      <w:r>
+        <w:rPr>
+          <w:sz w:val="12"/>
+          <w:szCs w:val="12"/>
+        </w:rPr>
+        <w:t>(1, 2, 1)</w:t>
+      </w:r>
+    </w:p>
+    <w:p>
+      <w:pPr>
+        <w:rPr>
+          <w:sz w:val="12"/>
+          <w:szCs w:val="12"/>
+        </w:rPr>
+      </w:pPr>
+      <w:proofErr w:type="spellStart"/>
+      <w:r>
+        <w:rPr>
+          <w:sz w:val="12"/>
+          <w:szCs w:val="12"/>
+        </w:rPr>
+        <w:t>sns.scatterplot</w:t>
+      </w:r>
+      <w:proofErr w:type="spellEnd"/>
+      <w:r>
+        <w:rPr>
+          <w:sz w:val="12"/>
+          <w:szCs w:val="12"/>
+        </w:rPr>
+        <w:t>(x=</w:t>
+      </w:r>
+      <w:proofErr w:type="spellStart"/>
+      <w:r>
+        <w:rPr>
+          <w:sz w:val="12"/>
+          <w:szCs w:val="12"/>
+        </w:rPr>
+        <w:t>y_test_CO</w:t>
+      </w:r>
+      <w:proofErr w:type="spellEnd"/>
+      <w:r>
+        <w:rPr>
+          <w:sz w:val="12"/>
+          <w:szCs w:val="12"/>
+        </w:rPr>
+        <w:t>, y=</w:t>
+      </w:r>
+      <w:proofErr w:type="spellStart"/>
+      <w:r>
+        <w:rPr>
+          <w:sz w:val="12"/>
+          <w:szCs w:val="12"/>
+        </w:rPr>
+        <w:t>predictions_CO</w:t>
+      </w:r>
+      <w:proofErr w:type="spellEnd"/>
+      <w:r>
+        <w:rPr>
+          <w:sz w:val="12"/>
+          <w:szCs w:val="12"/>
+        </w:rPr>
+        <w:t>)</w:t>
+      </w:r>
+    </w:p>
+    <w:p>
+      <w:pPr>
+        <w:rPr>
+          <w:sz w:val="12"/>
+          <w:szCs w:val="12"/>
+        </w:rPr>
+      </w:pPr>
+      <w:proofErr w:type="spellStart"/>
+      <w:r>
+        <w:rPr>
+          <w:sz w:val="12"/>
+          <w:szCs w:val="12"/>
+        </w:rPr>
+        <w:t>plt.title</w:t>
+      </w:r>
+      <w:proofErr w:type="spellEnd"/>
+      <w:r>
+        <w:rPr>
+          <w:sz w:val="12"/>
+          <w:szCs w:val="12"/>
+        </w:rPr>
+        <w:t>('Actual vs Predicted CO Emissions')</w:t>
+      </w:r>
+    </w:p>
+    <w:p>
+      <w:pPr>
+        <w:rPr>
+          <w:sz w:val="12"/>
+          <w:szCs w:val="12"/>
+        </w:rPr>
+      </w:pPr>
+      <w:proofErr w:type="spellStart"/>
+      <w:r>
+        <w:rPr>
+          <w:sz w:val="12"/>
+          <w:szCs w:val="12"/>
+        </w:rPr>
+        <w:t>plt.xlabel</w:t>
+      </w:r>
+      <w:proofErr w:type="spellEnd"/>
+      <w:r>
+        <w:rPr>
+          <w:sz w:val="12"/>
+          <w:szCs w:val="12"/>
+        </w:rPr>
+        <w:t>('Actual CO Emissions')</w:t>
+      </w:r>
+    </w:p>
+    <w:p>
+      <w:pPr>
+        <w:rPr>
+          <w:sz w:val="12"/>
+          <w:szCs w:val="12"/>
+        </w:rPr>
+      </w:pPr>
+      <w:proofErr w:type="spellStart"/>
+      <w:r>
+        <w:rPr>
+          <w:sz w:val="12"/>
+          <w:szCs w:val="12"/>
+        </w:rPr>
+        <w:t>plt.ylabel</w:t>
+      </w:r>
+      <w:proofErr w:type="spellEnd"/>
+      <w:r>
+        <w:rPr>
+          <w:sz w:val="12"/>
+          <w:szCs w:val="12"/>
+        </w:rPr>
+        <w:t>('Predicted CO Emissions')</w:t>
+      </w:r>
+    </w:p>
+    <w:p>
+      <w:pPr>
+        <w:rPr>
+          <w:sz w:val="12"/>
+          <w:szCs w:val="12"/>
+        </w:rPr>
+      </w:pPr>
+    </w:p>
+    <w:p>
+      <w:pPr>
+        <w:rPr>
+          <w:sz w:val="12"/>
+          <w:szCs w:val="12"/>
+        </w:rPr>
+      </w:pPr>
+      <w:r>
+        <w:rPr>
+          <w:sz w:val="12"/>
+          <w:szCs w:val="12"/>
+        </w:rPr>
+        <w:t># Residual plot for CO emissions</w:t>
+      </w:r>
+    </w:p>
+    <w:p>
+      <w:pPr>
+        <w:rPr>
+          <w:sz w:val="12"/>
+          <w:szCs w:val="12"/>
+        </w:rPr>
+      </w:pPr>
+      <w:proofErr w:type="spellStart"/>
+      <w:r>
+        <w:rPr>
+          <w:sz w:val="12"/>
+          <w:szCs w:val="12"/>
+        </w:rPr>
+        <w:t>plt.subplot</w:t>
+      </w:r>
+      <w:proofErr w:type="spellEnd"/>
+      <w:r>
+        <w:rPr>
+          <w:sz w:val="12"/>
+          <w:szCs w:val="12"/>
+        </w:rPr>
+        <w:t>(1, 2, 2)</w:t>
+      </w:r>
+    </w:p>
+    <w:p>
+      <w:pPr>
+        <w:rPr>
+          <w:sz w:val="12"/>
+          <w:szCs w:val="12"/>
+        </w:rPr>
+      </w:pPr>
+      <w:proofErr w:type="spellStart"/>
+      <w:r>
+        <w:rPr>
+          <w:sz w:val="12"/>
+          <w:szCs w:val="12"/>
+        </w:rPr>
+        <w:t>residuals_CO</w:t>
+      </w:r>
+      <w:proofErr w:type="spellEnd"/>
+      <w:r>
+        <w:rPr>
+          <w:sz w:val="12"/>
+          <w:szCs w:val="12"/>
+        </w:rPr>
+        <w:t xml:space="preserve"> = </w:t>
+      </w:r>
+      <w:proofErr w:type="spellStart"/>
+      <w:r>
+        <w:rPr>
+          <w:sz w:val="12"/>
+          <w:szCs w:val="12"/>
+        </w:rPr>
+        <w:t>y_test_CO</w:t>
+      </w:r>
+      <w:proofErr w:type="spellEnd"/>
+      <w:r>
+        <w:rPr>
+          <w:sz w:val="12"/>
+          <w:szCs w:val="12"/>
+        </w:rPr>
+        <w:t xml:space="preserve"> - </w:t>
+      </w:r>
+      <w:proofErr w:type="spellStart"/>
+      <w:r>
+        <w:rPr>
+          <w:sz w:val="12"/>
+          <w:szCs w:val="12"/>
+        </w:rPr>
+        <w:t>predictions_CO</w:t>
+      </w:r>
+      <w:proofErr w:type="spellEnd"/>
+    </w:p>
+    <w:p>
+      <w:pPr>
+        <w:rPr>
+          <w:sz w:val="12"/>
+          <w:szCs w:val="12"/>
+        </w:rPr>
+      </w:pPr>
+      <w:proofErr w:type="spellStart"/>
+      <w:r>
+        <w:rPr>
+          <w:sz w:val="12"/>
+          <w:szCs w:val="12"/>
+        </w:rPr>
+        <w:t>sns.histplot</w:t>
+      </w:r>
+      <w:proofErr w:type="spellEnd"/>
+      <w:r>
+        <w:rPr>
+          <w:sz w:val="12"/>
+          <w:szCs w:val="12"/>
+        </w:rPr>
+        <w:t>(</w:t>
+      </w:r>
+      <w:proofErr w:type="spellStart"/>
+      <w:r>
+        <w:rPr>
+          <w:sz w:val="12"/>
+          <w:szCs w:val="12"/>
+        </w:rPr>
+        <w:t>residuals_CO</w:t>
+      </w:r>
+      <w:proofErr w:type="spellEnd"/>
+      <w:r>
+        <w:rPr>
+          <w:sz w:val="12"/>
+          <w:szCs w:val="12"/>
+        </w:rPr>
+        <w:t xml:space="preserve">, </w:t>
+      </w:r>
+      <w:proofErr w:type="spellStart"/>
+      <w:r>
+        <w:rPr>
+          <w:sz w:val="12"/>
+          <w:szCs w:val="12"/>
+        </w:rPr>
+        <w:t>kde</w:t>
+      </w:r>
+      <w:proofErr w:type="spellEnd"/>
+      <w:r>
+        <w:rPr>
+          <w:sz w:val="12"/>
+          <w:szCs w:val="12"/>
+        </w:rPr>
+        <w:t>=True)</w:t>
+      </w:r>
+    </w:p>
+    <w:p>
+      <w:pPr>
+        <w:rPr>
+          <w:sz w:val="12"/>
+          <w:szCs w:val="12"/>
+        </w:rPr>
+      </w:pPr>
+      <w:proofErr w:type="spellStart"/>
+      <w:r>
+        <w:rPr>
+          <w:sz w:val="12"/>
+          <w:szCs w:val="12"/>
+        </w:rPr>
+        <w:t>plt.title</w:t>
+      </w:r>
+      <w:proofErr w:type="spellEnd"/>
+      <w:r>
+        <w:rPr>
+          <w:sz w:val="12"/>
+          <w:szCs w:val="12"/>
+        </w:rPr>
+        <w:t>('Residuals for CO Emissions')</w:t>
+      </w:r>
+    </w:p>
+    <w:p>
+      <w:pPr>
+        <w:rPr>
+          <w:sz w:val="12"/>
+          <w:szCs w:val="12"/>
+        </w:rPr>
+      </w:pPr>
+      <w:proofErr w:type="spellStart"/>
+      <w:r>
+        <w:rPr>
+          <w:sz w:val="12"/>
+          <w:szCs w:val="12"/>
+        </w:rPr>
+        <w:t>plt.xlabel</w:t>
+      </w:r>
+      <w:proofErr w:type="spellEnd"/>
+      <w:r>
+        <w:rPr>
+          <w:sz w:val="12"/>
+          <w:szCs w:val="12"/>
+        </w:rPr>
+        <w:t>('Residuals')</w:t>
+      </w:r>
+    </w:p>
+    <w:p>
+      <w:pPr>
+        <w:rPr>
+          <w:sz w:val="12"/>
+          <w:szCs w:val="12"/>
+        </w:rPr>
+      </w:pPr>
+      <w:proofErr w:type="spellStart"/>
+      <w:r>
+        <w:rPr>
+          <w:sz w:val="12"/>
+          <w:szCs w:val="12"/>
+        </w:rPr>
+        <w:t>plt.ylabel</w:t>
+      </w:r>
+      <w:proofErr w:type="spellEnd"/>
+      <w:r>
+        <w:rPr>
+          <w:sz w:val="12"/>
+          <w:szCs w:val="12"/>
+        </w:rPr>
+        <w:t>('Frequency')</w:t>
+      </w:r>
+    </w:p>
+    <w:p>
+      <w:pPr>
+        <w:rPr>
+          <w:sz w:val="12"/>
+          <w:szCs w:val="12"/>
+        </w:rPr>
+      </w:pPr>
+    </w:p>
+    <w:p>
+      <w:pPr>
+        <w:rPr>
+          <w:sz w:val="12"/>
+          <w:szCs w:val="12"/>
+        </w:rPr>
+      </w:pPr>
+      <w:proofErr w:type="spellStart"/>
+      <w:r>
+        <w:rPr>
+          <w:sz w:val="12"/>
+          <w:szCs w:val="12"/>
+        </w:rPr>
+        <w:t>plt.tight_layout</w:t>
+      </w:r>
+      <w:proofErr w:type="spellEnd"/>
+      <w:r>
+        <w:rPr>
+          <w:sz w:val="12"/>
+          <w:szCs w:val="12"/>
+        </w:rPr>
+        <w:t>()</w:t>
+      </w:r>
+    </w:p>
+    <w:p>
+      <w:pPr>
+        <w:rPr>
+          <w:sz w:val="12"/>
+          <w:szCs w:val="12"/>
+        </w:rPr>
+      </w:pPr>
+      <w:proofErr w:type="spellStart"/>
+      <w:r>
+        <w:rPr>
+          <w:sz w:val="12"/>
+          <w:szCs w:val="12"/>
+        </w:rPr>
+        <w:t>plt.show</w:t>
+      </w:r>
+      <w:proofErr w:type="spellEnd"/>
+      <w:r>
+        <w:rPr>
+          <w:sz w:val="12"/>
+          <w:szCs w:val="12"/>
+        </w:rPr>
+        <w:t>()</w:t>
+      </w:r>
+    </w:p>
+    <w:p>
+      <w:pPr>
+        <w:rPr>
+          <w:sz w:val="12"/>
+          <w:szCs w:val="12"/>
+        </w:rPr>
+      </w:pPr>
+    </w:p>
+    <w:p>
+      <w:pPr>
+        <w:rPr>
+          <w:sz w:val="12"/>
+          <w:szCs w:val="12"/>
+        </w:rPr>
+      </w:pPr>
+      <w:r>
+        <w:rPr>
+          <w:sz w:val="12"/>
+          <w:szCs w:val="12"/>
+        </w:rPr>
+        <w:t># Visualize NOX Emission Predictions</w:t>
+      </w:r>
+    </w:p>
+    <w:p>
+      <w:pPr>
+        <w:rPr>
+          <w:sz w:val="12"/>
+          <w:szCs w:val="12"/>
+        </w:rPr>
+      </w:pPr>
+      <w:proofErr w:type="spellStart"/>
+      <w:r>
+        <w:rPr>
+          <w:sz w:val="12"/>
+          <w:szCs w:val="12"/>
+        </w:rPr>
+        <w:t>plt.figure</w:t>
+      </w:r>
+      <w:proofErr w:type="spellEnd"/>
+      <w:r>
+        <w:rPr>
+          <w:sz w:val="12"/>
+          <w:szCs w:val="12"/>
+        </w:rPr>
+        <w:t>(</w:t>
+      </w:r>
+      <w:proofErr w:type="spellStart"/>
+      <w:r>
+        <w:rPr>
+          <w:sz w:val="12"/>
+          <w:szCs w:val="12"/>
+        </w:rPr>
+        <w:t>figsize</w:t>
+      </w:r>
+      <w:proofErr w:type="spellEnd"/>
+      <w:r>
+        <w:rPr>
+          <w:sz w:val="12"/>
+          <w:szCs w:val="12"/>
+        </w:rPr>
+        <w:t>=(12, 6))</w:t>
+      </w:r>
+    </w:p>
+    <w:p>
+      <w:pPr>
+        <w:rPr>
+          <w:sz w:val="12"/>
+          <w:szCs w:val="12"/>
+        </w:rPr>
+      </w:pPr>
+    </w:p>
+    <w:p>
+      <w:pPr>
+        <w:rPr>
+          <w:sz w:val="12"/>
+          <w:szCs w:val="12"/>
+        </w:rPr>
+      </w:pPr>
+      <w:r>
+        <w:rPr>
+          <w:sz w:val="12"/>
+          <w:szCs w:val="12"/>
+        </w:rPr>
+        <w:t># Scatter plot for actual vs predicted NOX emissions</w:t>
+      </w:r>
+    </w:p>
+    <w:p>
+      <w:pPr>
+        <w:rPr>
+          <w:sz w:val="12"/>
+          <w:szCs w:val="12"/>
+        </w:rPr>
+      </w:pPr>
+      <w:proofErr w:type="spellStart"/>
+      <w:r>
+        <w:rPr>
+          <w:sz w:val="12"/>
+          <w:szCs w:val="12"/>
+        </w:rPr>
+        <w:t>plt.subplot</w:t>
+      </w:r>
+      <w:proofErr w:type="spellEnd"/>
+      <w:r>
+        <w:rPr>
+          <w:sz w:val="12"/>
+          <w:szCs w:val="12"/>
+        </w:rPr>
+        <w:t>(1, 2, 1)</w:t>
+      </w:r>
+    </w:p>
+    <w:p>
+      <w:pPr>
+        <w:rPr>
+          <w:sz w:val="12"/>
+          <w:szCs w:val="12"/>
+        </w:rPr>
+      </w:pPr>
+      <w:proofErr w:type="spellStart"/>
+      <w:r>
+        <w:rPr>
+          <w:sz w:val="12"/>
+          <w:szCs w:val="12"/>
+        </w:rPr>
+        <w:t>sns.scatterplot</w:t>
+      </w:r>
+      <w:proofErr w:type="spellEnd"/>
+      <w:r>
+        <w:rPr>
+          <w:sz w:val="12"/>
+          <w:szCs w:val="12"/>
+        </w:rPr>
+        <w:t>(x=</w:t>
+      </w:r>
+      <w:proofErr w:type="spellStart"/>
+      <w:r>
+        <w:rPr>
+          <w:sz w:val="12"/>
+          <w:szCs w:val="12"/>
+        </w:rPr>
+        <w:t>y_test_NOx</w:t>
+      </w:r>
+      <w:proofErr w:type="spellEnd"/>
+      <w:r>
+        <w:rPr>
+          <w:sz w:val="12"/>
+          <w:szCs w:val="12"/>
+        </w:rPr>
+        <w:t>, y=</w:t>
+      </w:r>
+      <w:proofErr w:type="spellStart"/>
+      <w:r>
+        <w:rPr>
+          <w:sz w:val="12"/>
+          <w:szCs w:val="12"/>
+        </w:rPr>
+        <w:t>predictions_NOx</w:t>
+      </w:r>
+      <w:proofErr w:type="spellEnd"/>
+      <w:r>
+        <w:rPr>
+          <w:sz w:val="12"/>
+          <w:szCs w:val="12"/>
+        </w:rPr>
+        <w:t>)</w:t>
+      </w:r>
+    </w:p>
+    <w:p>
+      <w:pPr>
+        <w:rPr>
+          <w:sz w:val="12"/>
+          <w:szCs w:val="12"/>
+        </w:rPr>
+      </w:pPr>
+      <w:proofErr w:type="spellStart"/>
+      <w:r>
+        <w:rPr>
+          <w:sz w:val="12"/>
+          <w:szCs w:val="12"/>
+        </w:rPr>
+        <w:t>plt.title</w:t>
+      </w:r>
+      <w:proofErr w:type="spellEnd"/>
+      <w:r>
+        <w:rPr>
+          <w:sz w:val="12"/>
+          <w:szCs w:val="12"/>
+        </w:rPr>
+        <w:t>('Actual vs Predicted NOX Emissions')</w:t>
+      </w:r>
+    </w:p>
+    <w:p>
+      <w:pPr>
+        <w:rPr>
+          <w:sz w:val="12"/>
+          <w:szCs w:val="12"/>
+        </w:rPr>
+      </w:pPr>
+      <w:proofErr w:type="spellStart"/>
+      <w:r>
+        <w:rPr>
+          <w:sz w:val="12"/>
+          <w:szCs w:val="12"/>
+        </w:rPr>
+        <w:t>plt.xlabel</w:t>
+      </w:r>
+      <w:proofErr w:type="spellEnd"/>
+      <w:r>
+        <w:rPr>
+          <w:sz w:val="12"/>
+          <w:szCs w:val="12"/>
+        </w:rPr>
+        <w:t>('Actual NOX Emissions')</w:t>
+      </w:r>
+    </w:p>
+    <w:p>
+      <w:pPr>
+        <w:rPr>
+          <w:sz w:val="12"/>
+          <w:szCs w:val="12"/>
+        </w:rPr>
+      </w:pPr>
+      <w:proofErr w:type="spellStart"/>
+      <w:r>
+        <w:rPr>
+          <w:sz w:val="12"/>
+          <w:szCs w:val="12"/>
+        </w:rPr>
+        <w:t>plt.ylabel</w:t>
+      </w:r>
+      <w:proofErr w:type="spellEnd"/>
+      <w:r>
+        <w:rPr>
+          <w:sz w:val="12"/>
+          <w:szCs w:val="12"/>
+        </w:rPr>
+        <w:t>('Predicted NOX Emissions')</w:t>
+      </w:r>
+    </w:p>
+    <w:p>
+      <w:pPr>
+        <w:rPr>
+          <w:sz w:val="12"/>
+          <w:szCs w:val="12"/>
+        </w:rPr>
+      </w:pPr>
+    </w:p>
+    <w:p>
+      <w:pPr>
+        <w:rPr>
+          <w:sz w:val="12"/>
+          <w:szCs w:val="12"/>
+        </w:rPr>
+      </w:pPr>
+      <w:r>
+        <w:rPr>
+          <w:sz w:val="12"/>
+          <w:szCs w:val="12"/>
+        </w:rPr>
+        <w:t># Residual plot for NOX emissions</w:t>
+      </w:r>
+    </w:p>
+    <w:p>
+      <w:pPr>
+        <w:rPr>
+          <w:sz w:val="12"/>
+          <w:szCs w:val="12"/>
+        </w:rPr>
+      </w:pPr>
+      <w:proofErr w:type="spellStart"/>
+      <w:r>
+        <w:rPr>
+          <w:sz w:val="12"/>
+          <w:szCs w:val="12"/>
+        </w:rPr>
+        <w:lastRenderedPageBreak/>
+        <w:t>plt.subplot</w:t>
+      </w:r>
+      <w:proofErr w:type="spellEnd"/>
+      <w:r>
+        <w:rPr>
+          <w:sz w:val="12"/>
+          <w:szCs w:val="12"/>
+        </w:rPr>
+        <w:t>(1, 2, 2)</w:t>
+      </w:r>
+    </w:p>
+    <w:p>
+      <w:pPr>
+        <w:rPr>
+          <w:sz w:val="12"/>
+          <w:szCs w:val="12"/>
+        </w:rPr>
+      </w:pPr>
+      <w:proofErr w:type="spellStart"/>
+      <w:r>
+        <w:rPr>
+          <w:sz w:val="12"/>
+          <w:szCs w:val="12"/>
+        </w:rPr>
+        <w:t>residuals_NOx</w:t>
+      </w:r>
+      <w:proofErr w:type="spellEnd"/>
+      <w:r>
+        <w:rPr>
+          <w:sz w:val="12"/>
+          <w:szCs w:val="12"/>
+        </w:rPr>
+        <w:t xml:space="preserve"> = </w:t>
+      </w:r>
+      <w:proofErr w:type="spellStart"/>
+      <w:r>
+        <w:rPr>
+          <w:sz w:val="12"/>
+          <w:szCs w:val="12"/>
+        </w:rPr>
+        <w:t>y_test_NOx</w:t>
+      </w:r>
+      <w:proofErr w:type="spellEnd"/>
+      <w:r>
+        <w:rPr>
+          <w:sz w:val="12"/>
+          <w:szCs w:val="12"/>
+        </w:rPr>
+        <w:t xml:space="preserve"> - </w:t>
+      </w:r>
+      <w:proofErr w:type="spellStart"/>
+      <w:r>
+        <w:rPr>
+          <w:sz w:val="12"/>
+          <w:szCs w:val="12"/>
+        </w:rPr>
+        <w:t>predictions_NOx</w:t>
+      </w:r>
+      <w:proofErr w:type="spellEnd"/>
+    </w:p>
+    <w:p>
+      <w:pPr>
+        <w:rPr>
+          <w:sz w:val="12"/>
+          <w:szCs w:val="12"/>
+        </w:rPr>
+      </w:pPr>
+      <w:proofErr w:type="spellStart"/>
+      <w:r>
+        <w:rPr>
+          <w:sz w:val="12"/>
+          <w:szCs w:val="12"/>
+        </w:rPr>
+        <w:t>sns.histplot</w:t>
+      </w:r>
+      <w:proofErr w:type="spellEnd"/>
+      <w:r>
+        <w:rPr>
+          <w:sz w:val="12"/>
+          <w:szCs w:val="12"/>
+        </w:rPr>
+        <w:t>(</w:t>
+      </w:r>
+      <w:proofErr w:type="spellStart"/>
+      <w:r>
+        <w:rPr>
+          <w:sz w:val="12"/>
+          <w:szCs w:val="12"/>
+        </w:rPr>
+        <w:t>residuals_NOx</w:t>
+      </w:r>
+      <w:proofErr w:type="spellEnd"/>
+      <w:r>
+        <w:rPr>
+          <w:sz w:val="12"/>
+          <w:szCs w:val="12"/>
+        </w:rPr>
+        <w:t xml:space="preserve">, </w:t>
+      </w:r>
+      <w:proofErr w:type="spellStart"/>
+      <w:r>
+        <w:rPr>
+          <w:sz w:val="12"/>
+          <w:szCs w:val="12"/>
+        </w:rPr>
+        <w:t>kde</w:t>
+      </w:r>
+      <w:proofErr w:type="spellEnd"/>
+      <w:r>
+        <w:rPr>
+          <w:sz w:val="12"/>
+          <w:szCs w:val="12"/>
+        </w:rPr>
+        <w:t>=True)</w:t>
+      </w:r>
+    </w:p>
+    <w:p>
+      <w:pPr>
+        <w:rPr>
+          <w:sz w:val="12"/>
+          <w:szCs w:val="12"/>
+        </w:rPr>
+      </w:pPr>
+      <w:proofErr w:type="spellStart"/>
+      <w:r>
+        <w:rPr>
+          <w:sz w:val="12"/>
+          <w:szCs w:val="12"/>
+        </w:rPr>
+        <w:t>plt.title</w:t>
+      </w:r>
+      <w:proofErr w:type="spellEnd"/>
+      <w:r>
+        <w:rPr>
+          <w:sz w:val="12"/>
+          <w:szCs w:val="12"/>
+        </w:rPr>
+        <w:t>('Residuals for NOX Emissions')</w:t>
+      </w:r>
+    </w:p>
+    <w:p>
+      <w:pPr>
+        <w:rPr>
+          <w:sz w:val="12"/>
+          <w:szCs w:val="12"/>
+        </w:rPr>
+      </w:pPr>
+      <w:proofErr w:type="spellStart"/>
+      <w:r>
+        <w:rPr>
+          <w:sz w:val="12"/>
+          <w:szCs w:val="12"/>
+        </w:rPr>
+        <w:t>plt.xlabel</w:t>
+      </w:r>
+      <w:proofErr w:type="spellEnd"/>
+      <w:r>
+        <w:rPr>
+          <w:sz w:val="12"/>
+          <w:szCs w:val="12"/>
+        </w:rPr>
+        <w:t>('Residuals')</w:t>
+      </w:r>
+    </w:p>
+    <w:p>
+      <w:pPr>
+        <w:rPr>
+          <w:sz w:val="12"/>
+          <w:szCs w:val="12"/>
+        </w:rPr>
+      </w:pPr>
+      <w:proofErr w:type="spellStart"/>
+      <w:r>
+        <w:rPr>
+          <w:sz w:val="12"/>
+          <w:szCs w:val="12"/>
+        </w:rPr>
+        <w:t>plt.ylabel</w:t>
+      </w:r>
+      <w:proofErr w:type="spellEnd"/>
+      <w:r>
+        <w:rPr>
+          <w:sz w:val="12"/>
+          <w:szCs w:val="12"/>
+        </w:rPr>
+        <w:t>('Frequency')</w:t>
+      </w:r>
+    </w:p>
+    <w:p>
+      <w:pPr>
+        <w:rPr>
+          <w:sz w:val="12"/>
+          <w:szCs w:val="12"/>
+        </w:rPr>
+      </w:pPr>
+    </w:p>
+    <w:p>
+      <w:pPr>
+        <w:rPr>
+          <w:sz w:val="12"/>
+          <w:szCs w:val="12"/>
+        </w:rPr>
+      </w:pPr>
+      <w:proofErr w:type="spellStart"/>
+      <w:r>
+        <w:rPr>
+          <w:sz w:val="12"/>
+          <w:szCs w:val="12"/>
+        </w:rPr>
+        <w:t>plt.tight_layout</w:t>
+      </w:r>
+      <w:proofErr w:type="spellEnd"/>
+      <w:r>
+        <w:rPr>
+          <w:sz w:val="12"/>
+          <w:szCs w:val="12"/>
+        </w:rPr>
+        <w:t>()</w:t>
+      </w:r>
+    </w:p>
+    <w:p>
+      <w:pPr>
+        <w:rPr>
+          <w:sz w:val="12"/>
+          <w:szCs w:val="12"/>
+        </w:rPr>
+      </w:pPr>
+      <w:proofErr w:type="spellStart"/>
+      <w:r>
+        <w:rPr>
+          <w:sz w:val="12"/>
+          <w:szCs w:val="12"/>
+        </w:rPr>
+        <w:t>plt.show</w:t>
+      </w:r>
+      <w:proofErr w:type="spellEnd"/>
+      <w:r>
+        <w:rPr>
+          <w:sz w:val="12"/>
+          <w:szCs w:val="12"/>
+        </w:rPr>
+        <w:t>()</w:t>
+      </w:r>
+    </w:p>
+    <w:p>
+      <w:pPr>
+        <w:rPr>
+          <w:sz w:val="12"/>
+          <w:szCs w:val="12"/>
+        </w:rPr>
+      </w:pPr>
+    </w:p>
+    <w:p>
+      <w:pPr>
+        <w:rPr>
+          <w:b/>
+          <w:bCs/>
+        </w:rPr>
+      </w:pPr>
+      <w:r>
+        <w:rPr>
+          <w:b/>
+          <w:bCs/>
+          <w:noProof/>
+        </w:rPr>
+        <w:drawing>
+          <wp:anchor distT="0" distB="0" distL="114300" distR="114300" simplePos="0" relativeHeight="251662336" behindDoc="0" locked="0" layoutInCell="1" allowOverlap="1" wp14:anchorId="0BB2C3DC" wp14:editId="26D354FD">
+            <wp:simplePos x="0" y="0"/>
+            <wp:positionH relativeFrom="margin">
+              <wp:align>center</wp:align>
+            </wp:positionH>
+            <wp:positionV relativeFrom="paragraph">
+              <wp:posOffset>199390</wp:posOffset>
+            </wp:positionV>
+            <wp:extent cx="7476490" cy="1785620"/>
+            <wp:effectExtent l="0" t="0" r="0" b="5080"/>
+            <wp:wrapThrough wrapText="bothSides">
+              <wp:wrapPolygon edited="0">
+                <wp:start x="0" y="0"/>
+                <wp:lineTo x="0" y="21431"/>
+                <wp:lineTo x="21519" y="21431"/>
+                <wp:lineTo x="21519" y="0"/>
+                <wp:lineTo x="0" y="0"/>
+              </wp:wrapPolygon>
+            </wp:wrapThrough>
+            <wp:docPr id="1541349045" name="Picture 1"/>
+            <wp:cNvGraphicFramePr>
+              <a:graphicFrameLocks xmlns:a="http://schemas.openxmlformats.org/drawingml/2006/main" noChangeAspect="1"/>
+            </wp:cNvGraphicFramePr>
+            <a:graphic xmlns:a="http://schemas.openxmlformats.org/drawingml/2006/main">
+              <a:graphicData uri="http://schemas.openxmlformats.org/drawingml/2006/picture">
+                <pic:pic xmlns:pic="http://schemas.openxmlformats.org/drawingml/2006/picture">
+                  <pic:nvPicPr>
+                    <pic:cNvPr id="1541349045" name=""/>
+                    <pic:cNvPicPr/>
+                  </pic:nvPicPr>
+                  <pic:blipFill>
+                    <a:blip r:embed="rId6" cstate="print">
+                      <a:extLst>
+                        <a:ext uri="{28A0092B-C50C-407E-A947-70E740481C1C}">
+                          <a14:useLocalDpi xmlns:a14="http://schemas.microsoft.com/office/drawing/2010/main" val="0"/>
+                        </a:ext>
+                      </a:extLst>
+                    </a:blip>
+                    <a:stretch>
+                      <a:fillRect/>
+                    </a:stretch>
+                  </pic:blipFill>
+                  <pic:spPr>
+                    <a:xfrm>
+                      <a:off x="0" y="0"/>
+                      <a:ext cx="7476490" cy="1785620"/>
+                    </a:xfrm>
+                    <a:prstGeom prst="rect">
+                      <a:avLst/>
+                    </a:prstGeom>
+                  </pic:spPr>
+                </pic:pic>
+              </a:graphicData>
+            </a:graphic>
+            <wp14:sizeRelH relativeFrom="margin">
+              <wp14:pctWidth>0</wp14:pctWidth>
+            </wp14:sizeRelH>
+            <wp14:sizeRelV relativeFrom="margin">
+              <wp14:pctHeight>0</wp14:pctHeight>
+            </wp14:sizeRelV>
+          </wp:anchor>
+        </w:drawing>
+      </w:r>
+      <w:r>
+        <w:rPr>
+          <w:b/>
+          <w:bCs/>
+        </w:rPr>
+        <w:t>Results after preprocessing</w:t>
+      </w:r>
+    </w:p>
+    <w:p/>
+    <w:p>
+      <w:pPr>
+        <w:rPr>
+          <w:b/>
+          <w:bCs/>
+          <w:u w:val="single"/>
+        </w:rPr>
+      </w:pPr>
+      <w:r>
+        <w:rPr>
+          <w:noProof/>
+        </w:rPr>
+        <w:drawing>
+          <wp:anchor distT="0" distB="0" distL="114300" distR="114300" simplePos="0" relativeHeight="251664384" behindDoc="0" locked="0" layoutInCell="1" allowOverlap="1" wp14:anchorId="6AA07B1E" wp14:editId="29A02350">
+            <wp:simplePos x="0" y="0"/>
+            <wp:positionH relativeFrom="margin">
+              <wp:posOffset>-519113</wp:posOffset>
+            </wp:positionH>
+            <wp:positionV relativeFrom="paragraph">
+              <wp:posOffset>209232</wp:posOffset>
+            </wp:positionV>
+            <wp:extent cx="5943600" cy="2860675"/>
+            <wp:effectExtent l="0" t="0" r="0" b="0"/>
+            <wp:wrapNone/>
+            <wp:docPr id="1946326363" name="Picture 1" descr="A graph of a function&#10;&#10;Description automatically generated with medium confidence"/>
+            <wp:cNvGraphicFramePr>
+              <a:graphicFrameLocks xmlns:a="http://schemas.openxmlformats.org/drawingml/2006/main" noChangeAspect="1"/>
+            </wp:cNvGraphicFramePr>
+            <a:graphic xmlns:a="http://schemas.openxmlformats.org/drawingml/2006/main">
+              <a:graphicData uri="http://schemas.openxmlformats.org/drawingml/2006/picture">
+                <pic:pic xmlns:pic="http://schemas.openxmlformats.org/drawingml/2006/picture">
+                  <pic:nvPicPr>
+                    <pic:cNvPr id="1946326363" name="Picture 1" descr="A graph of a function&#10;&#10;Description automatically generated with medium confidence"/>
+                    <pic:cNvPicPr/>
+                  </pic:nvPicPr>
+                  <pic:blipFill>
+                    <a:blip r:embed="rId7" cstate="print">
+                      <a:extLst>
+                        <a:ext uri="{28A0092B-C50C-407E-A947-70E740481C1C}">
+                          <a14:useLocalDpi xmlns:a14="http://schemas.microsoft.com/office/drawing/2010/main" val="0"/>
+                        </a:ext>
+                      </a:extLst>
+                    </a:blip>
+                    <a:stretch>
+                      <a:fillRect/>
+                    </a:stretch>
+                  </pic:blipFill>
+                  <pic:spPr>
+                    <a:xfrm>
+                      <a:off x="0" y="0"/>
+                      <a:ext cx="5943600" cy="2860675"/>
+                    </a:xfrm>
+                    <a:prstGeom prst="rect">
+                      <a:avLst/>
+                    </a:prstGeom>
+                  </pic:spPr>
+                </pic:pic>
+              </a:graphicData>
+            </a:graphic>
+          </wp:anchor>
+        </w:drawing>
+      </w:r>
+      <w:r>
+        <w:rPr>
+          <w:b/>
+          <w:bCs/>
+          <w:u w:val="single"/>
+        </w:rPr>
+        <w:t>Visualization</w:t>
+      </w:r>
+    </w:p>
+    <w:p>
+      <w:pPr>
+        <w:rPr>
+          <w:b/>
+          <w:bCs/>
+          <w:u w:val="single"/>
+        </w:rPr>
+      </w:pPr>
+    </w:p>
+    <w:p/>
+    <w:p/>
+    <w:p/>
+    <w:p/>
+    <w:p/>
+    <w:p/>
+    <w:p/>
+    <w:p/>
+    <w:p>
+      <w:r>
+        <w:rPr>
+          <w:noProof/>
+        </w:rPr>
+        <w:drawing>
+          <wp:anchor distT="0" distB="0" distL="114300" distR="114300" simplePos="0" relativeHeight="251663360" behindDoc="0" locked="0" layoutInCell="1" allowOverlap="1" wp14:anchorId="7F777FBD" wp14:editId="266C6109">
+            <wp:simplePos x="0" y="0"/>
+            <wp:positionH relativeFrom="margin">
+              <wp:posOffset>458728</wp:posOffset>
+            </wp:positionH>
+            <wp:positionV relativeFrom="paragraph">
+              <wp:posOffset>214235</wp:posOffset>
+            </wp:positionV>
+            <wp:extent cx="4285323" cy="2088599"/>
+            <wp:effectExtent l="0" t="0" r="1270" b="6985"/>
+            <wp:wrapNone/>
+            <wp:docPr id="1037429920" name="Picture 1"/>
+            <wp:cNvGraphicFramePr>
+              <a:graphicFrameLocks xmlns:a="http://schemas.openxmlformats.org/drawingml/2006/main" noChangeAspect="1"/>
+            </wp:cNvGraphicFramePr>
+            <a:graphic xmlns:a="http://schemas.openxmlformats.org/drawingml/2006/main">
+              <a:graphicData uri="http://schemas.openxmlformats.org/drawingml/2006/picture">
+                <pic:pic xmlns:pic="http://schemas.openxmlformats.org/drawingml/2006/picture">
+                  <pic:nvPicPr>
+                    <pic:cNvPr id="1037429920" name=""/>
+                    <pic:cNvPicPr/>
+                  </pic:nvPicPr>
+                  <pic:blipFill>
+                    <a:blip r:embed="rId8" cstate="print">
+                      <a:extLst>
+                        <a:ext uri="{28A0092B-C50C-407E-A947-70E740481C1C}">
+                          <a14:useLocalDpi xmlns:a14="http://schemas.microsoft.com/office/drawing/2010/main" val="0"/>
+                        </a:ext>
+                      </a:extLst>
+                    </a:blip>
+                    <a:stretch>
+                      <a:fillRect/>
+                    </a:stretch>
+                  </pic:blipFill>
+                  <pic:spPr>
+                    <a:xfrm>
+                      <a:off x="0" y="0"/>
+                      <a:ext cx="4285323" cy="2088599"/>
+                    </a:xfrm>
+                    <a:prstGeom prst="rect">
+                      <a:avLst/>
+                    </a:prstGeom>
+                  </pic:spPr>
+                </pic:pic>
+              </a:graphicData>
+            </a:graphic>
+            <wp14:sizeRelH relativeFrom="margin">
+              <wp14:pctWidth>0</wp14:pctWidth>
+            </wp14:sizeRelH>
+            <wp14:sizeRelV relativeFrom="margin">
+              <wp14:pctHeight>0</wp14:pctHeight>
+            </wp14:sizeRelV>
+          </wp:anchor>
+        </w:drawing>
+      </w:r>
+    </w:p>
+    <w:p/>
+    <w:p>
+      <w:pPr>
+        <w:tabs>
+          <w:tab w:val="left" w:pos="960"/>
+        </w:tabs>
+      </w:pPr>
+      <w:r>
+        <w:tab/>
+      </w:r>
+    </w:p>
+    <w:p>
+      <w:pPr>
+        <w:tabs>
+          <w:tab w:val="left" w:pos="960"/>
+        </w:tabs>
+      </w:pPr>
+    </w:p>
     <w:p/>
     <w:sectPr>
       <w:pgSz w:w="12240" w:h="15840"/>

</xml_diff>